<commit_message>
analisis y hacking subidos
</commit_message>
<xml_diff>
--- a/ANALISIS_FORENSE/TEMAS/TEMA1/PRACTICA1_ANALISIS.docx
+++ b/ANALISIS_FORENSE/TEMAS/TEMA1/PRACTICA1_ANALISIS.docx
@@ -146,7 +146,7 @@
                                     <w:tag w:val=""/>
                                     <w:id w:val="-650599894"/>
                                     <w:dataBinding w:prefixMappings="xmlns:ns0='http://schemas.microsoft.com/office/2006/coverPageProps' " w:xpath="/ns0:CoverPageProperties[1]/ns0:PublishDate[1]" w:storeItemID="{55AF091B-3C7A-41E3-B477-F2FDAA23CFDA}"/>
-                                    <w:date w:fullDate="2025-10-13T00:00:00Z">
+                                    <w:date w:fullDate="2025-10-15T00:00:00Z">
                                       <w:dateFormat w:val="d-M-yyyy"/>
                                       <w:lid w:val="es-ES"/>
                                       <w:storeMappedDataAs w:val="dateTime"/>
@@ -171,7 +171,23 @@
                                           <w:sz w:val="36"/>
                                           <w:szCs w:val="36"/>
                                         </w:rPr>
-                                        <w:t>13-10-2025</w:t>
+                                        <w:t>1</w:t>
+                                      </w:r>
+                                      <w:r>
+                                        <w:rPr>
+                                          <w:color w:val="FFFFFF" w:themeColor="background1"/>
+                                          <w:sz w:val="36"/>
+                                          <w:szCs w:val="36"/>
+                                        </w:rPr>
+                                        <w:t>5</w:t>
+                                      </w:r>
+                                      <w:r>
+                                        <w:rPr>
+                                          <w:color w:val="FFFFFF" w:themeColor="background1"/>
+                                          <w:sz w:val="36"/>
+                                          <w:szCs w:val="36"/>
+                                        </w:rPr>
+                                        <w:t>-10-2025</w:t>
                                       </w:r>
                                     </w:p>
                                   </w:sdtContent>
@@ -3459,7 +3475,7 @@
                               <w:tag w:val=""/>
                               <w:id w:val="-650599894"/>
                               <w:dataBinding w:prefixMappings="xmlns:ns0='http://schemas.microsoft.com/office/2006/coverPageProps' " w:xpath="/ns0:CoverPageProperties[1]/ns0:PublishDate[1]" w:storeItemID="{55AF091B-3C7A-41E3-B477-F2FDAA23CFDA}"/>
-                              <w:date w:fullDate="2025-10-13T00:00:00Z">
+                              <w:date w:fullDate="2025-10-15T00:00:00Z">
                                 <w:dateFormat w:val="d-M-yyyy"/>
                                 <w:lid w:val="es-ES"/>
                                 <w:storeMappedDataAs w:val="dateTime"/>
@@ -3484,7 +3500,23 @@
                                     <w:sz w:val="36"/>
                                     <w:szCs w:val="36"/>
                                   </w:rPr>
-                                  <w:t>13-10-2025</w:t>
+                                  <w:t>1</w:t>
+                                </w:r>
+                                <w:r>
+                                  <w:rPr>
+                                    <w:color w:val="FFFFFF" w:themeColor="background1"/>
+                                    <w:sz w:val="36"/>
+                                    <w:szCs w:val="36"/>
+                                  </w:rPr>
+                                  <w:t>5</w:t>
+                                </w:r>
+                                <w:r>
+                                  <w:rPr>
+                                    <w:color w:val="FFFFFF" w:themeColor="background1"/>
+                                    <w:sz w:val="36"/>
+                                    <w:szCs w:val="36"/>
+                                  </w:rPr>
+                                  <w:t>-10-2025</w:t>
                                 </w:r>
                               </w:p>
                             </w:sdtContent>
@@ -4128,6 +4160,7 @@
         <w:p>
           <w:pPr>
             <w:pStyle w:val="TtuloTDC"/>
+            <w:spacing w:line="480" w:lineRule="auto"/>
             <w:jc w:val="center"/>
             <w:rPr>
               <w:rFonts w:ascii="Bahnschrift" w:hAnsi="Bahnschrift"/>
@@ -4148,20 +4181,54 @@
           <w:pPr>
             <w:pStyle w:val="TDC1"/>
             <w:tabs>
-              <w:tab w:val="left" w:pos="440"/>
               <w:tab w:val="right" w:leader="dot" w:pos="8494"/>
             </w:tabs>
+            <w:spacing w:line="480" w:lineRule="auto"/>
             <w:rPr>
-              <w:noProof/>
+              <w:rStyle w:val="Hipervnculo"/>
+              <w:rFonts w:ascii="Arial" w:hAnsi="Arial" w:cs="Arial"/>
+              <w:sz w:val="28"/>
+              <w:szCs w:val="28"/>
             </w:rPr>
           </w:pPr>
           <w:r>
+            <w:rPr>
+              <w:rStyle w:val="Hipervnculo"/>
+              <w:rFonts w:ascii="Arial" w:hAnsi="Arial" w:cs="Arial"/>
+              <w:noProof/>
+              <w:sz w:val="28"/>
+              <w:szCs w:val="28"/>
+            </w:rPr>
+            <w:t xml:space="preserve">1. </w:t>
+          </w:r>
+          <w:r>
+            <w:rPr>
+              <w:rStyle w:val="Hipervnculo"/>
+              <w:rFonts w:ascii="Arial" w:hAnsi="Arial" w:cs="Arial"/>
+              <w:noProof/>
+              <w:sz w:val="28"/>
+              <w:szCs w:val="28"/>
+            </w:rPr>
             <w:fldChar w:fldCharType="begin"/>
           </w:r>
           <w:r>
+            <w:rPr>
+              <w:rStyle w:val="Hipervnculo"/>
+              <w:rFonts w:ascii="Arial" w:hAnsi="Arial" w:cs="Arial"/>
+              <w:noProof/>
+              <w:sz w:val="28"/>
+              <w:szCs w:val="28"/>
+            </w:rPr>
             <w:instrText xml:space="preserve"> TOC \o "1-3" \h \z \u </w:instrText>
           </w:r>
           <w:r>
+            <w:rPr>
+              <w:rStyle w:val="Hipervnculo"/>
+              <w:rFonts w:ascii="Arial" w:hAnsi="Arial" w:cs="Arial"/>
+              <w:noProof/>
+              <w:sz w:val="28"/>
+              <w:szCs w:val="28"/>
+            </w:rPr>
             <w:fldChar w:fldCharType="separate"/>
           </w:r>
           <w:hyperlink w:anchor="_Toc211275821" w:history="1">
@@ -4170,12 +4237,18 @@
                 <w:rStyle w:val="Hipervnculo"/>
                 <w:rFonts w:ascii="Arial" w:hAnsi="Arial" w:cs="Arial"/>
                 <w:noProof/>
+                <w:sz w:val="28"/>
+                <w:szCs w:val="28"/>
               </w:rPr>
-              <w:t>1.</w:t>
+              <w:t>Adquisición de evidencia con distribución Linux</w:t>
             </w:r>
             <w:r>
               <w:rPr>
-                <w:noProof/>
+                <w:rStyle w:val="Hipervnculo"/>
+                <w:rFonts w:ascii="Arial" w:hAnsi="Arial" w:cs="Arial"/>
+                <w:webHidden/>
+                <w:sz w:val="28"/>
+                <w:szCs w:val="28"/>
               </w:rPr>
               <w:tab/>
             </w:r>
@@ -4183,55 +4256,58 @@
               <w:rPr>
                 <w:rStyle w:val="Hipervnculo"/>
                 <w:rFonts w:ascii="Arial" w:hAnsi="Arial" w:cs="Arial"/>
-                <w:noProof/>
-              </w:rPr>
-              <w:t>Adquisición de evidencia con distribución Linux</w:t>
-            </w:r>
-            <w:r>
-              <w:rPr>
-                <w:noProof/>
                 <w:webHidden/>
-              </w:rPr>
-              <w:tab/>
-            </w:r>
-            <w:r>
-              <w:rPr>
-                <w:noProof/>
-                <w:webHidden/>
+                <w:sz w:val="28"/>
+                <w:szCs w:val="28"/>
               </w:rPr>
               <w:fldChar w:fldCharType="begin"/>
             </w:r>
             <w:r>
               <w:rPr>
-                <w:noProof/>
+                <w:rStyle w:val="Hipervnculo"/>
+                <w:rFonts w:ascii="Arial" w:hAnsi="Arial" w:cs="Arial"/>
                 <w:webHidden/>
+                <w:sz w:val="28"/>
+                <w:szCs w:val="28"/>
               </w:rPr>
               <w:instrText xml:space="preserve"> PAGEREF _Toc211275821 \h </w:instrText>
             </w:r>
             <w:r>
               <w:rPr>
-                <w:noProof/>
+                <w:rStyle w:val="Hipervnculo"/>
+                <w:rFonts w:ascii="Arial" w:hAnsi="Arial" w:cs="Arial"/>
                 <w:webHidden/>
+                <w:sz w:val="28"/>
+                <w:szCs w:val="28"/>
               </w:rPr>
             </w:r>
             <w:r>
               <w:rPr>
-                <w:noProof/>
+                <w:rStyle w:val="Hipervnculo"/>
+                <w:rFonts w:ascii="Arial" w:hAnsi="Arial" w:cs="Arial"/>
                 <w:webHidden/>
+                <w:sz w:val="28"/>
+                <w:szCs w:val="28"/>
               </w:rPr>
               <w:fldChar w:fldCharType="separate"/>
             </w:r>
             <w:r>
               <w:rPr>
-                <w:noProof/>
+                <w:rStyle w:val="Hipervnculo"/>
+                <w:rFonts w:ascii="Arial" w:hAnsi="Arial" w:cs="Arial"/>
                 <w:webHidden/>
+                <w:sz w:val="28"/>
+                <w:szCs w:val="28"/>
               </w:rPr>
               <w:t>2</w:t>
             </w:r>
             <w:r>
               <w:rPr>
-                <w:noProof/>
+                <w:rStyle w:val="Hipervnculo"/>
+                <w:rFonts w:ascii="Arial" w:hAnsi="Arial" w:cs="Arial"/>
                 <w:webHidden/>
+                <w:sz w:val="28"/>
+                <w:szCs w:val="28"/>
               </w:rPr>
               <w:fldChar w:fldCharType="end"/>
             </w:r>
@@ -4243,8 +4319,12 @@
             <w:tabs>
               <w:tab w:val="right" w:leader="dot" w:pos="8494"/>
             </w:tabs>
+            <w:spacing w:line="480" w:lineRule="auto"/>
             <w:rPr>
-              <w:noProof/>
+              <w:rStyle w:val="Hipervnculo"/>
+              <w:rFonts w:ascii="Arial" w:hAnsi="Arial" w:cs="Arial"/>
+              <w:sz w:val="28"/>
+              <w:szCs w:val="28"/>
             </w:rPr>
           </w:pPr>
           <w:hyperlink w:anchor="_Toc211275822" w:history="1">
@@ -4253,54 +4333,77 @@
                 <w:rStyle w:val="Hipervnculo"/>
                 <w:rFonts w:ascii="Arial" w:hAnsi="Arial" w:cs="Arial"/>
                 <w:noProof/>
+                <w:sz w:val="28"/>
+                <w:szCs w:val="28"/>
               </w:rPr>
               <w:t>2. Adquisición de evidencia con herramienta de software</w:t>
             </w:r>
             <w:r>
               <w:rPr>
-                <w:noProof/>
+                <w:rStyle w:val="Hipervnculo"/>
+                <w:rFonts w:ascii="Arial" w:hAnsi="Arial" w:cs="Arial"/>
                 <w:webHidden/>
+                <w:sz w:val="28"/>
+                <w:szCs w:val="28"/>
               </w:rPr>
               <w:tab/>
             </w:r>
             <w:r>
               <w:rPr>
-                <w:noProof/>
+                <w:rStyle w:val="Hipervnculo"/>
+                <w:rFonts w:ascii="Arial" w:hAnsi="Arial" w:cs="Arial"/>
                 <w:webHidden/>
+                <w:sz w:val="28"/>
+                <w:szCs w:val="28"/>
               </w:rPr>
               <w:fldChar w:fldCharType="begin"/>
             </w:r>
             <w:r>
               <w:rPr>
-                <w:noProof/>
+                <w:rStyle w:val="Hipervnculo"/>
+                <w:rFonts w:ascii="Arial" w:hAnsi="Arial" w:cs="Arial"/>
                 <w:webHidden/>
+                <w:sz w:val="28"/>
+                <w:szCs w:val="28"/>
               </w:rPr>
               <w:instrText xml:space="preserve"> PAGEREF _Toc211275822 \h </w:instrText>
             </w:r>
             <w:r>
               <w:rPr>
-                <w:noProof/>
+                <w:rStyle w:val="Hipervnculo"/>
+                <w:rFonts w:ascii="Arial" w:hAnsi="Arial" w:cs="Arial"/>
                 <w:webHidden/>
+                <w:sz w:val="28"/>
+                <w:szCs w:val="28"/>
               </w:rPr>
             </w:r>
             <w:r>
               <w:rPr>
-                <w:noProof/>
+                <w:rStyle w:val="Hipervnculo"/>
+                <w:rFonts w:ascii="Arial" w:hAnsi="Arial" w:cs="Arial"/>
                 <w:webHidden/>
+                <w:sz w:val="28"/>
+                <w:szCs w:val="28"/>
               </w:rPr>
               <w:fldChar w:fldCharType="separate"/>
             </w:r>
             <w:r>
               <w:rPr>
-                <w:noProof/>
+                <w:rStyle w:val="Hipervnculo"/>
+                <w:rFonts w:ascii="Arial" w:hAnsi="Arial" w:cs="Arial"/>
                 <w:webHidden/>
+                <w:sz w:val="28"/>
+                <w:szCs w:val="28"/>
               </w:rPr>
               <w:t>3</w:t>
             </w:r>
             <w:r>
               <w:rPr>
-                <w:noProof/>
+                <w:rStyle w:val="Hipervnculo"/>
+                <w:rFonts w:ascii="Arial" w:hAnsi="Arial" w:cs="Arial"/>
                 <w:webHidden/>
+                <w:sz w:val="28"/>
+                <w:szCs w:val="28"/>
               </w:rPr>
               <w:fldChar w:fldCharType="end"/>
             </w:r>
@@ -4312,8 +4415,12 @@
             <w:tabs>
               <w:tab w:val="right" w:leader="dot" w:pos="8494"/>
             </w:tabs>
+            <w:spacing w:line="480" w:lineRule="auto"/>
             <w:rPr>
-              <w:noProof/>
+              <w:rStyle w:val="Hipervnculo"/>
+              <w:rFonts w:ascii="Arial" w:hAnsi="Arial" w:cs="Arial"/>
+              <w:sz w:val="28"/>
+              <w:szCs w:val="28"/>
             </w:rPr>
           </w:pPr>
           <w:hyperlink w:anchor="_Toc211275823" w:history="1">
@@ -4322,65 +4429,96 @@
                 <w:rStyle w:val="Hipervnculo"/>
                 <w:rFonts w:ascii="Arial" w:hAnsi="Arial" w:cs="Arial"/>
                 <w:noProof/>
+                <w:sz w:val="28"/>
+                <w:szCs w:val="28"/>
               </w:rPr>
               <w:t>3. Adquisición de evidencia con comandos</w:t>
             </w:r>
             <w:r>
               <w:rPr>
-                <w:noProof/>
+                <w:rStyle w:val="Hipervnculo"/>
+                <w:rFonts w:ascii="Arial" w:hAnsi="Arial" w:cs="Arial"/>
                 <w:webHidden/>
+                <w:sz w:val="28"/>
+                <w:szCs w:val="28"/>
               </w:rPr>
               <w:tab/>
             </w:r>
             <w:r>
               <w:rPr>
-                <w:noProof/>
+                <w:rStyle w:val="Hipervnculo"/>
+                <w:rFonts w:ascii="Arial" w:hAnsi="Arial" w:cs="Arial"/>
                 <w:webHidden/>
+                <w:sz w:val="28"/>
+                <w:szCs w:val="28"/>
               </w:rPr>
               <w:fldChar w:fldCharType="begin"/>
             </w:r>
             <w:r>
               <w:rPr>
-                <w:noProof/>
+                <w:rStyle w:val="Hipervnculo"/>
+                <w:rFonts w:ascii="Arial" w:hAnsi="Arial" w:cs="Arial"/>
                 <w:webHidden/>
+                <w:sz w:val="28"/>
+                <w:szCs w:val="28"/>
               </w:rPr>
               <w:instrText xml:space="preserve"> PAGEREF _Toc211275823 \h </w:instrText>
             </w:r>
             <w:r>
               <w:rPr>
-                <w:noProof/>
+                <w:rStyle w:val="Hipervnculo"/>
+                <w:rFonts w:ascii="Arial" w:hAnsi="Arial" w:cs="Arial"/>
                 <w:webHidden/>
+                <w:sz w:val="28"/>
+                <w:szCs w:val="28"/>
               </w:rPr>
             </w:r>
             <w:r>
               <w:rPr>
-                <w:noProof/>
+                <w:rStyle w:val="Hipervnculo"/>
+                <w:rFonts w:ascii="Arial" w:hAnsi="Arial" w:cs="Arial"/>
                 <w:webHidden/>
+                <w:sz w:val="28"/>
+                <w:szCs w:val="28"/>
               </w:rPr>
               <w:fldChar w:fldCharType="separate"/>
             </w:r>
             <w:r>
               <w:rPr>
-                <w:noProof/>
+                <w:rStyle w:val="Hipervnculo"/>
+                <w:rFonts w:ascii="Arial" w:hAnsi="Arial" w:cs="Arial"/>
                 <w:webHidden/>
+                <w:sz w:val="28"/>
+                <w:szCs w:val="28"/>
               </w:rPr>
               <w:t>3</w:t>
             </w:r>
             <w:r>
               <w:rPr>
-                <w:noProof/>
+                <w:rStyle w:val="Hipervnculo"/>
+                <w:rFonts w:ascii="Arial" w:hAnsi="Arial" w:cs="Arial"/>
                 <w:webHidden/>
+                <w:sz w:val="28"/>
+                <w:szCs w:val="28"/>
               </w:rPr>
               <w:fldChar w:fldCharType="end"/>
             </w:r>
           </w:hyperlink>
         </w:p>
         <w:p>
+          <w:pPr>
+            <w:pStyle w:val="TDC1"/>
+            <w:tabs>
+              <w:tab w:val="right" w:leader="dot" w:pos="8494"/>
+            </w:tabs>
+            <w:spacing w:line="480" w:lineRule="auto"/>
+          </w:pPr>
           <w:r>
             <w:rPr>
-              <w:b/>
-              <w:bCs/>
-              <w:noProof/>
+              <w:rStyle w:val="Hipervnculo"/>
+              <w:rFonts w:ascii="Arial" w:hAnsi="Arial" w:cs="Arial"/>
+              <w:sz w:val="28"/>
+              <w:szCs w:val="28"/>
             </w:rPr>
             <w:fldChar w:fldCharType="end"/>
           </w:r>
@@ -4428,6 +4566,13 @@
           <w:szCs w:val="24"/>
         </w:rPr>
         <w:t>1)</w:t>
+      </w:r>
+      <w:r>
+        <w:rPr>
+          <w:sz w:val="24"/>
+          <w:szCs w:val="24"/>
+        </w:rPr>
+        <w:t xml:space="preserve"> Creamos la VM y añadimos la iso de Paladin LTS.</w:t>
       </w:r>
     </w:p>
     <w:p>
@@ -4494,6 +4639,13 @@
         </w:rPr>
         <w:t>Al ser W11 Home no me funciona el gpedit.msc</w:t>
       </w:r>
+      <w:r>
+        <w:rPr>
+          <w:sz w:val="24"/>
+          <w:szCs w:val="24"/>
+        </w:rPr>
+        <w:t xml:space="preserve"> por lo que tuve que recurrir al “regedit” y crear la clave “RemovableStorageDevices” y crear los 3 datos de execute, read y write para poder denegar las acciones a los discos extraíbles.</w:t>
+      </w:r>
     </w:p>
     <w:p>
       <w:pPr>
@@ -4575,6 +4727,84 @@
         <w:lastRenderedPageBreak/>
         <w:t>2)</w:t>
       </w:r>
+      <w:r>
+        <w:rPr>
+          <w:sz w:val="24"/>
+          <w:szCs w:val="24"/>
+        </w:rPr>
+        <w:t xml:space="preserve"> Seleccionamos la opción “Forensics Mode” y entramos a la VM PALADIN LTS.</w:t>
+      </w:r>
+    </w:p>
+    <w:p>
+      <w:pPr>
+        <w:rPr>
+          <w:sz w:val="24"/>
+          <w:szCs w:val="24"/>
+        </w:rPr>
+      </w:pPr>
+      <w:r>
+        <w:rPr>
+          <w:sz w:val="24"/>
+          <w:szCs w:val="24"/>
+        </w:rPr>
+        <w:drawing>
+          <wp:inline distT="0" distB="0" distL="0" distR="0" wp14:anchorId="4514946C" wp14:editId="52F448CE">
+            <wp:extent cx="5400040" cy="3007995"/>
+            <wp:effectExtent l="0" t="0" r="0" b="1905"/>
+            <wp:docPr id="63" name="Imagen 63"/>
+            <wp:cNvGraphicFramePr>
+              <a:graphicFrameLocks xmlns:a="http://schemas.openxmlformats.org/drawingml/2006/main" noChangeAspect="1"/>
+            </wp:cNvGraphicFramePr>
+            <a:graphic xmlns:a="http://schemas.openxmlformats.org/drawingml/2006/main">
+              <a:graphicData uri="http://schemas.openxmlformats.org/drawingml/2006/picture">
+                <pic:pic xmlns:pic="http://schemas.openxmlformats.org/drawingml/2006/picture">
+                  <pic:nvPicPr>
+                    <pic:cNvPr id="1" name=""/>
+                    <pic:cNvPicPr/>
+                  </pic:nvPicPr>
+                  <pic:blipFill>
+                    <a:blip r:embed="rId11"/>
+                    <a:stretch>
+                      <a:fillRect/>
+                    </a:stretch>
+                  </pic:blipFill>
+                  <pic:spPr>
+                    <a:xfrm>
+                      <a:off x="0" y="0"/>
+                      <a:ext cx="5400040" cy="3007995"/>
+                    </a:xfrm>
+                    <a:prstGeom prst="rect">
+                      <a:avLst/>
+                    </a:prstGeom>
+                  </pic:spPr>
+                </pic:pic>
+              </a:graphicData>
+            </a:graphic>
+          </wp:inline>
+        </w:drawing>
+      </w:r>
+    </w:p>
+    <w:p>
+      <w:pPr>
+        <w:rPr>
+          <w:sz w:val="24"/>
+          <w:szCs w:val="24"/>
+        </w:rPr>
+      </w:pPr>
+      <w:r>
+        <w:rPr>
+          <w:sz w:val="24"/>
+          <w:szCs w:val="24"/>
+        </w:rPr>
+        <w:t xml:space="preserve">Una vez dentro de </w:t>
+      </w:r>
+      <w:r>
+        <w:rPr>
+          <w:sz w:val="24"/>
+          <w:szCs w:val="24"/>
+        </w:rPr>
+        <w:t>la VM seleccionamos el “paladin toolbox” que sale como icono de maleta a la izquierda</w:t>
+      </w:r>
     </w:p>
     <w:p>
       <w:pPr>
@@ -4621,7 +4851,7 @@
                     <pic:cNvPicPr/>
                   </pic:nvPicPr>
                   <pic:blipFill>
-                    <a:blip r:embed="rId11">
+                    <a:blip r:embed="rId12">
                       <a:extLst>
                         <a:ext uri="{28A0092B-C50C-407E-A947-70E740481C1C}">
                           <a14:useLocalDpi xmlns:a14="http://schemas.microsoft.com/office/drawing/2010/main" val="0"/>
@@ -4753,7 +4983,7 @@
                     <pic:cNvPicPr/>
                   </pic:nvPicPr>
                   <pic:blipFill>
-                    <a:blip r:embed="rId12"/>
+                    <a:blip r:embed="rId13"/>
                     <a:stretch>
                       <a:fillRect/>
                     </a:stretch>
@@ -4788,6 +5018,40 @@
         </w:rPr>
         <w:t>3)</w:t>
       </w:r>
+      <w:r>
+        <w:rPr>
+          <w:sz w:val="24"/>
+          <w:szCs w:val="24"/>
+        </w:rPr>
+        <w:t xml:space="preserve"> </w:t>
+      </w:r>
+      <w:r>
+        <w:rPr>
+          <w:sz w:val="24"/>
+          <w:szCs w:val="24"/>
+        </w:rPr>
+        <w:t xml:space="preserve">Dentro del toolbox tenemos el administrador de discos, el cual nos mostrará el DD de la MV como “HARDDISK”, el USB a crear imagen de evidencia como “dev/sdb”, en este caso de 7.5GB, y por último tendremos el </w:t>
+      </w:r>
+      <w:r>
+        <w:rPr>
+          <w:rStyle w:val="Textoennegrita"/>
+          <w:b w:val="0"/>
+          <w:bCs w:val="0"/>
+          <w:sz w:val="24"/>
+          <w:szCs w:val="24"/>
+        </w:rPr>
+        <w:t>primer dispositivo óptico del sistema</w:t>
+      </w:r>
+      <w:r>
+        <w:rPr>
+          <w:rStyle w:val="Textoennegrita"/>
+          <w:b w:val="0"/>
+          <w:bCs w:val="0"/>
+          <w:sz w:val="24"/>
+          <w:szCs w:val="24"/>
+        </w:rPr>
+        <w:t>.</w:t>
+      </w:r>
     </w:p>
     <w:p>
       <w:pPr>
@@ -4802,6 +5066,7 @@
           <w:sz w:val="24"/>
           <w:szCs w:val="24"/>
         </w:rPr>
+        <w:lastRenderedPageBreak/>
         <w:drawing>
           <wp:inline distT="0" distB="0" distL="0" distR="0" wp14:anchorId="27898658" wp14:editId="70874D00">
             <wp:extent cx="5400040" cy="2245360"/>
@@ -4818,7 +5083,7 @@
                     <pic:cNvPicPr/>
                   </pic:nvPicPr>
                   <pic:blipFill>
-                    <a:blip r:embed="rId13"/>
+                    <a:blip r:embed="rId14"/>
                     <a:stretch>
                       <a:fillRect/>
                     </a:stretch>
@@ -4853,13 +5118,13 @@
           <w:szCs w:val="24"/>
         </w:rPr>
         <w:drawing>
-          <wp:anchor distT="0" distB="0" distL="114300" distR="114300" simplePos="0" relativeHeight="251665408" behindDoc="0" locked="0" layoutInCell="1" allowOverlap="1" wp14:anchorId="7EC200F9" wp14:editId="6904E69E">
+          <wp:anchor distT="0" distB="0" distL="114300" distR="114300" simplePos="0" relativeHeight="251665408" behindDoc="0" locked="0" layoutInCell="1" allowOverlap="1" wp14:anchorId="7EC200F9" wp14:editId="5E93D752">
             <wp:simplePos x="0" y="0"/>
             <wp:positionH relativeFrom="margin">
-              <wp:align>center</wp:align>
+              <wp:posOffset>448338</wp:posOffset>
             </wp:positionH>
             <wp:positionV relativeFrom="paragraph">
-              <wp:posOffset>215900</wp:posOffset>
+              <wp:posOffset>437929</wp:posOffset>
             </wp:positionV>
             <wp:extent cx="4342765" cy="1817370"/>
             <wp:effectExtent l="0" t="0" r="635" b="0"/>
@@ -4884,7 +5149,7 @@
                     <pic:cNvPicPr/>
                   </pic:nvPicPr>
                   <pic:blipFill>
-                    <a:blip r:embed="rId11">
+                    <a:blip r:embed="rId12">
                       <a:extLst>
                         <a:ext uri="{28A0092B-C50C-407E-A947-70E740481C1C}">
                           <a14:useLocalDpi xmlns:a14="http://schemas.microsoft.com/office/drawing/2010/main" val="0"/>
@@ -4923,6 +5188,20 @@
         </w:rPr>
         <w:t>4)</w:t>
       </w:r>
+      <w:r>
+        <w:rPr>
+          <w:sz w:val="24"/>
+          <w:szCs w:val="24"/>
+        </w:rPr>
+        <w:t xml:space="preserve"> Creamos la imagen en formato dd/RAW y seleccionamos Disco que analizar y Destino de la imagen</w:t>
+      </w:r>
+      <w:r>
+        <w:rPr>
+          <w:sz w:val="24"/>
+          <w:szCs w:val="24"/>
+        </w:rPr>
+        <w:t>. Esto generará archivos 000</w:t>
+      </w:r>
     </w:p>
     <w:p>
       <w:pPr>
@@ -4985,77 +5264,11 @@
           <w:sz w:val="24"/>
           <w:szCs w:val="24"/>
         </w:rPr>
-        <w:lastRenderedPageBreak/>
         <w:drawing>
           <wp:inline distT="0" distB="0" distL="0" distR="0" wp14:anchorId="2C164685" wp14:editId="178FDBE5">
             <wp:extent cx="5400040" cy="1466215"/>
             <wp:effectExtent l="0" t="0" r="0" b="635"/>
             <wp:docPr id="39" name="Imagen 39"/>
-            <wp:cNvGraphicFramePr>
-              <a:graphicFrameLocks xmlns:a="http://schemas.openxmlformats.org/drawingml/2006/main" noChangeAspect="1"/>
-            </wp:cNvGraphicFramePr>
-            <a:graphic xmlns:a="http://schemas.openxmlformats.org/drawingml/2006/main">
-              <a:graphicData uri="http://schemas.openxmlformats.org/drawingml/2006/picture">
-                <pic:pic xmlns:pic="http://schemas.openxmlformats.org/drawingml/2006/picture">
-                  <pic:nvPicPr>
-                    <pic:cNvPr id="1" name=""/>
-                    <pic:cNvPicPr/>
-                  </pic:nvPicPr>
-                  <pic:blipFill>
-                    <a:blip r:embed="rId14"/>
-                    <a:stretch>
-                      <a:fillRect/>
-                    </a:stretch>
-                  </pic:blipFill>
-                  <pic:spPr>
-                    <a:xfrm>
-                      <a:off x="0" y="0"/>
-                      <a:ext cx="5400040" cy="1466215"/>
-                    </a:xfrm>
-                    <a:prstGeom prst="rect">
-                      <a:avLst/>
-                    </a:prstGeom>
-                  </pic:spPr>
-                </pic:pic>
-              </a:graphicData>
-            </a:graphic>
-          </wp:inline>
-        </w:drawing>
-      </w:r>
-    </w:p>
-    <w:p>
-      <w:pPr>
-        <w:rPr>
-          <w:sz w:val="24"/>
-          <w:szCs w:val="24"/>
-        </w:rPr>
-      </w:pPr>
-      <w:r>
-        <w:rPr>
-          <w:sz w:val="24"/>
-          <w:szCs w:val="24"/>
-        </w:rPr>
-        <w:t>5)</w:t>
-      </w:r>
-    </w:p>
-    <w:p>
-      <w:pPr>
-        <w:rPr>
-          <w:sz w:val="24"/>
-          <w:szCs w:val="24"/>
-        </w:rPr>
-      </w:pPr>
-      <w:r>
-        <w:rPr>
-          <w:noProof/>
-          <w:sz w:val="24"/>
-          <w:szCs w:val="24"/>
-        </w:rPr>
-        <w:drawing>
-          <wp:inline distT="0" distB="0" distL="0" distR="0" wp14:anchorId="79000DE8" wp14:editId="149AA121">
-            <wp:extent cx="5400040" cy="2065655"/>
-            <wp:effectExtent l="0" t="0" r="0" b="0"/>
-            <wp:docPr id="40" name="Imagen 40"/>
             <wp:cNvGraphicFramePr>
               <a:graphicFrameLocks xmlns:a="http://schemas.openxmlformats.org/drawingml/2006/main" noChangeAspect="1"/>
             </wp:cNvGraphicFramePr>
@@ -5075,7 +5288,7 @@
                   <pic:spPr>
                     <a:xfrm>
                       <a:off x="0" y="0"/>
-                      <a:ext cx="5400040" cy="2065655"/>
+                      <a:ext cx="5400040" cy="1466215"/>
                     </a:xfrm>
                     <a:prstGeom prst="rect">
                       <a:avLst/>
@@ -5100,7 +5313,7 @@
           <w:sz w:val="24"/>
           <w:szCs w:val="24"/>
         </w:rPr>
-        <w:t>Sí, se puede montar la imagen. He realizado el montaje mediante comandos ya que Paladin LTS no tiene herramienta de montaje por defecto</w:t>
+        <w:t>5)</w:t>
       </w:r>
     </w:p>
     <w:p>
@@ -5117,10 +5330,10 @@
           <w:szCs w:val="24"/>
         </w:rPr>
         <w:drawing>
-          <wp:inline distT="0" distB="0" distL="0" distR="0" wp14:anchorId="0DA12A80" wp14:editId="02DC471E">
-            <wp:extent cx="5400040" cy="1782445"/>
-            <wp:effectExtent l="0" t="0" r="0" b="8255"/>
-            <wp:docPr id="41" name="Imagen 41"/>
+          <wp:inline distT="0" distB="0" distL="0" distR="0" wp14:anchorId="79000DE8" wp14:editId="149AA121">
+            <wp:extent cx="5400040" cy="2065655"/>
+            <wp:effectExtent l="0" t="0" r="0" b="0"/>
+            <wp:docPr id="40" name="Imagen 40"/>
             <wp:cNvGraphicFramePr>
               <a:graphicFrameLocks xmlns:a="http://schemas.openxmlformats.org/drawingml/2006/main" noChangeAspect="1"/>
             </wp:cNvGraphicFramePr>
@@ -5140,6 +5353,72 @@
                   <pic:spPr>
                     <a:xfrm>
                       <a:off x="0" y="0"/>
+                      <a:ext cx="5400040" cy="2065655"/>
+                    </a:xfrm>
+                    <a:prstGeom prst="rect">
+                      <a:avLst/>
+                    </a:prstGeom>
+                  </pic:spPr>
+                </pic:pic>
+              </a:graphicData>
+            </a:graphic>
+          </wp:inline>
+        </w:drawing>
+      </w:r>
+    </w:p>
+    <w:p>
+      <w:pPr>
+        <w:rPr>
+          <w:sz w:val="24"/>
+          <w:szCs w:val="24"/>
+        </w:rPr>
+      </w:pPr>
+      <w:r>
+        <w:rPr>
+          <w:sz w:val="24"/>
+          <w:szCs w:val="24"/>
+        </w:rPr>
+        <w:lastRenderedPageBreak/>
+        <w:t>Sí, se puede montar la imagen. He realizado el montaje mediante comandos ya que Paladin LTS no tiene herramienta de montaje por defecto</w:t>
+      </w:r>
+    </w:p>
+    <w:p>
+      <w:pPr>
+        <w:rPr>
+          <w:sz w:val="24"/>
+          <w:szCs w:val="24"/>
+        </w:rPr>
+      </w:pPr>
+      <w:r>
+        <w:rPr>
+          <w:noProof/>
+          <w:sz w:val="24"/>
+          <w:szCs w:val="24"/>
+        </w:rPr>
+        <w:drawing>
+          <wp:inline distT="0" distB="0" distL="0" distR="0" wp14:anchorId="0DA12A80" wp14:editId="02DC471E">
+            <wp:extent cx="5400040" cy="1782445"/>
+            <wp:effectExtent l="0" t="0" r="0" b="8255"/>
+            <wp:docPr id="41" name="Imagen 41"/>
+            <wp:cNvGraphicFramePr>
+              <a:graphicFrameLocks xmlns:a="http://schemas.openxmlformats.org/drawingml/2006/main" noChangeAspect="1"/>
+            </wp:cNvGraphicFramePr>
+            <a:graphic xmlns:a="http://schemas.openxmlformats.org/drawingml/2006/main">
+              <a:graphicData uri="http://schemas.openxmlformats.org/drawingml/2006/picture">
+                <pic:pic xmlns:pic="http://schemas.openxmlformats.org/drawingml/2006/picture">
+                  <pic:nvPicPr>
+                    <pic:cNvPr id="1" name=""/>
+                    <pic:cNvPicPr/>
+                  </pic:nvPicPr>
+                  <pic:blipFill>
+                    <a:blip r:embed="rId17"/>
+                    <a:stretch>
+                      <a:fillRect/>
+                    </a:stretch>
+                  </pic:blipFill>
+                  <pic:spPr>
+                    <a:xfrm>
+                      <a:off x="0" y="0"/>
                       <a:ext cx="5400040" cy="1782445"/>
                     </a:xfrm>
                     <a:prstGeom prst="rect">
@@ -5166,6 +5445,13 @@
           <w:szCs w:val="24"/>
         </w:rPr>
         <w:t>6)</w:t>
+      </w:r>
+      <w:r>
+        <w:rPr>
+          <w:sz w:val="24"/>
+          <w:szCs w:val="24"/>
+        </w:rPr>
+        <w:t xml:space="preserve"> Extraemos un archivo del disco de forma gráfica arrastrando</w:t>
       </w:r>
     </w:p>
     <w:p>
@@ -5213,7 +5499,7 @@
                     <pic:cNvPicPr/>
                   </pic:nvPicPr>
                   <pic:blipFill rotWithShape="1">
-                    <a:blip r:embed="rId17">
+                    <a:blip r:embed="rId18">
                       <a:extLst>
                         <a:ext uri="{28A0092B-C50C-407E-A947-70E740481C1C}">
                           <a14:useLocalDpi xmlns:a14="http://schemas.microsoft.com/office/drawing/2010/main" val="0"/>
@@ -5290,7 +5576,7 @@
                     <pic:cNvPicPr/>
                   </pic:nvPicPr>
                   <pic:blipFill>
-                    <a:blip r:embed="rId18">
+                    <a:blip r:embed="rId19">
                       <a:extLst>
                         <a:ext uri="{28A0092B-C50C-407E-A947-70E740481C1C}">
                           <a14:useLocalDpi xmlns:a14="http://schemas.microsoft.com/office/drawing/2010/main" val="0"/>
@@ -5335,7 +5621,6 @@
           <w:sz w:val="24"/>
           <w:szCs w:val="24"/>
         </w:rPr>
-        <w:lastRenderedPageBreak/>
         <w:t>7)</w:t>
       </w:r>
       <w:r>
@@ -5450,85 +5735,6 @@
             <wp:extent cx="5400040" cy="2669540"/>
             <wp:effectExtent l="0" t="0" r="0" b="0"/>
             <wp:docPr id="45" name="Imagen 45"/>
-            <wp:cNvGraphicFramePr>
-              <a:graphicFrameLocks xmlns:a="http://schemas.openxmlformats.org/drawingml/2006/main" noChangeAspect="1"/>
-            </wp:cNvGraphicFramePr>
-            <a:graphic xmlns:a="http://schemas.openxmlformats.org/drawingml/2006/main">
-              <a:graphicData uri="http://schemas.openxmlformats.org/drawingml/2006/picture">
-                <pic:pic xmlns:pic="http://schemas.openxmlformats.org/drawingml/2006/picture">
-                  <pic:nvPicPr>
-                    <pic:cNvPr id="1" name=""/>
-                    <pic:cNvPicPr/>
-                  </pic:nvPicPr>
-                  <pic:blipFill>
-                    <a:blip r:embed="rId19"/>
-                    <a:stretch>
-                      <a:fillRect/>
-                    </a:stretch>
-                  </pic:blipFill>
-                  <pic:spPr>
-                    <a:xfrm>
-                      <a:off x="0" y="0"/>
-                      <a:ext cx="5400040" cy="2669540"/>
-                    </a:xfrm>
-                    <a:prstGeom prst="rect">
-                      <a:avLst/>
-                    </a:prstGeom>
-                  </pic:spPr>
-                </pic:pic>
-              </a:graphicData>
-            </a:graphic>
-          </wp:inline>
-        </w:drawing>
-      </w:r>
-    </w:p>
-    <w:p>
-      <w:pPr>
-        <w:rPr>
-          <w:sz w:val="24"/>
-          <w:szCs w:val="24"/>
-        </w:rPr>
-      </w:pPr>
-      <w:r>
-        <w:rPr>
-          <w:sz w:val="24"/>
-          <w:szCs w:val="24"/>
-        </w:rPr>
-        <w:t>Así se recuperan: “</w:t>
-      </w:r>
-      <w:r>
-        <w:rPr>
-          <w:sz w:val="24"/>
-          <w:szCs w:val="24"/>
-        </w:rPr>
-        <w:t>icat -o &lt;start_sector&gt; /ruta/a/imagen_completa.dd 12 &gt; /ruta/de/salida/archivo_recuperado</w:t>
-      </w:r>
-      <w:r>
-        <w:rPr>
-          <w:sz w:val="24"/>
-          <w:szCs w:val="24"/>
-        </w:rPr>
-        <w:t>”</w:t>
-      </w:r>
-    </w:p>
-    <w:p>
-      <w:pPr>
-        <w:rPr>
-          <w:sz w:val="24"/>
-          <w:szCs w:val="24"/>
-        </w:rPr>
-      </w:pPr>
-      <w:r>
-        <w:rPr>
-          <w:noProof/>
-          <w:sz w:val="24"/>
-          <w:szCs w:val="24"/>
-        </w:rPr>
-        <w:drawing>
-          <wp:inline distT="0" distB="0" distL="0" distR="0" wp14:anchorId="29F93B96" wp14:editId="28E24E7C">
-            <wp:extent cx="5610225" cy="1921753"/>
-            <wp:effectExtent l="0" t="0" r="0" b="2540"/>
-            <wp:docPr id="46" name="Imagen 46"/>
             <wp:cNvGraphicFramePr>
               <a:graphicFrameLocks xmlns:a="http://schemas.openxmlformats.org/drawingml/2006/main" noChangeAspect="1"/>
             </wp:cNvGraphicFramePr>
@@ -5548,7 +5754,7 @@
                   <pic:spPr>
                     <a:xfrm>
                       <a:off x="0" y="0"/>
-                      <a:ext cx="5623918" cy="1926444"/>
+                      <a:ext cx="5400040" cy="2669540"/>
                     </a:xfrm>
                     <a:prstGeom prst="rect">
                       <a:avLst/>
@@ -5568,6 +5774,42 @@
           <w:szCs w:val="24"/>
         </w:rPr>
       </w:pPr>
+      <w:r>
+        <w:rPr>
+          <w:sz w:val="24"/>
+          <w:szCs w:val="24"/>
+        </w:rPr>
+        <w:lastRenderedPageBreak/>
+        <w:t>Así se recuperan</w:t>
+      </w:r>
+      <w:r>
+        <w:rPr>
+          <w:sz w:val="24"/>
+          <w:szCs w:val="24"/>
+        </w:rPr>
+        <w:t xml:space="preserve"> archivos borrados anteriormente</w:t>
+      </w:r>
+      <w:r>
+        <w:rPr>
+          <w:sz w:val="24"/>
+          <w:szCs w:val="24"/>
+        </w:rPr>
+        <w:t>: “</w:t>
+      </w:r>
+      <w:r>
+        <w:rPr>
+          <w:sz w:val="24"/>
+          <w:szCs w:val="24"/>
+        </w:rPr>
+        <w:t>icat -o &lt;start_sector&gt; /ruta/a/imagen_completa.dd 12 &gt; /ruta/de/salida/archivo_recuperado</w:t>
+      </w:r>
+      <w:r>
+        <w:rPr>
+          <w:sz w:val="24"/>
+          <w:szCs w:val="24"/>
+        </w:rPr>
+        <w:t>”</w:t>
+      </w:r>
     </w:p>
     <w:p>
       <w:pPr>
@@ -5578,37 +5820,15 @@
       </w:pPr>
       <w:r>
         <w:rPr>
-          <w:sz w:val="24"/>
-          <w:szCs w:val="24"/>
-        </w:rPr>
-        <w:t>8)</w:t>
-      </w:r>
-      <w:r>
-        <w:rPr>
-          <w:sz w:val="24"/>
-          <w:szCs w:val="24"/>
-        </w:rPr>
-        <w:t xml:space="preserve"> EXCEL RELLENADO</w:t>
-      </w:r>
-    </w:p>
-    <w:p>
-      <w:pPr>
-        <w:rPr>
-          <w:sz w:val="24"/>
-          <w:szCs w:val="24"/>
-        </w:rPr>
-      </w:pPr>
-      <w:r>
-        <w:rPr>
           <w:noProof/>
           <w:sz w:val="24"/>
           <w:szCs w:val="24"/>
         </w:rPr>
         <w:drawing>
-          <wp:inline distT="0" distB="0" distL="0" distR="0" wp14:anchorId="7702C91E" wp14:editId="5890E846">
-            <wp:extent cx="5400040" cy="442595"/>
-            <wp:effectExtent l="0" t="0" r="0" b="0"/>
-            <wp:docPr id="44" name="Imagen 44"/>
+          <wp:inline distT="0" distB="0" distL="0" distR="0" wp14:anchorId="29F93B96" wp14:editId="28E24E7C">
+            <wp:extent cx="5610225" cy="1921753"/>
+            <wp:effectExtent l="0" t="0" r="0" b="2540"/>
+            <wp:docPr id="46" name="Imagen 46"/>
             <wp:cNvGraphicFramePr>
               <a:graphicFrameLocks xmlns:a="http://schemas.openxmlformats.org/drawingml/2006/main" noChangeAspect="1"/>
             </wp:cNvGraphicFramePr>
@@ -5628,7 +5848,7 @@
                   <pic:spPr>
                     <a:xfrm>
                       <a:off x="0" y="0"/>
-                      <a:ext cx="5400040" cy="442595"/>
+                      <a:ext cx="5623918" cy="1926444"/>
                     </a:xfrm>
                     <a:prstGeom prst="rect">
                       <a:avLst/>
@@ -5650,16 +5870,44 @@
       </w:pPr>
       <w:r>
         <w:rPr>
+          <w:sz w:val="24"/>
+          <w:szCs w:val="24"/>
+        </w:rPr>
+        <w:t>8)</w:t>
+      </w:r>
+      <w:r>
+        <w:rPr>
+          <w:sz w:val="24"/>
+          <w:szCs w:val="24"/>
+        </w:rPr>
+        <w:t xml:space="preserve"> EXCEL RELLENADO</w:t>
+      </w:r>
+      <w:r>
+        <w:rPr>
+          <w:sz w:val="24"/>
+          <w:szCs w:val="24"/>
+        </w:rPr>
+        <w:t xml:space="preserve"> (comandos de ayuda para conocer información de la imagen dd/RAW)</w:t>
+      </w:r>
+    </w:p>
+    <w:p>
+      <w:pPr>
+        <w:rPr>
+          <w:sz w:val="24"/>
+          <w:szCs w:val="24"/>
+        </w:rPr>
+      </w:pPr>
+      <w:r>
+        <w:rPr>
           <w:noProof/>
           <w:sz w:val="24"/>
           <w:szCs w:val="24"/>
         </w:rPr>
-        <w:lastRenderedPageBreak/>
         <w:drawing>
-          <wp:inline distT="0" distB="0" distL="0" distR="0" wp14:anchorId="0CC375F5" wp14:editId="633F4885">
-            <wp:extent cx="5400040" cy="1903095"/>
-            <wp:effectExtent l="0" t="0" r="0" b="1905"/>
-            <wp:docPr id="47" name="Imagen 47"/>
+          <wp:inline distT="0" distB="0" distL="0" distR="0" wp14:anchorId="7702C91E" wp14:editId="5890E846">
+            <wp:extent cx="5400040" cy="442595"/>
+            <wp:effectExtent l="0" t="0" r="0" b="0"/>
+            <wp:docPr id="44" name="Imagen 44"/>
             <wp:cNvGraphicFramePr>
               <a:graphicFrameLocks xmlns:a="http://schemas.openxmlformats.org/drawingml/2006/main" noChangeAspect="1"/>
             </wp:cNvGraphicFramePr>
@@ -5679,7 +5927,7 @@
                   <pic:spPr>
                     <a:xfrm>
                       <a:off x="0" y="0"/>
-                      <a:ext cx="5400040" cy="1903095"/>
+                      <a:ext cx="5400040" cy="442595"/>
                     </a:xfrm>
                     <a:prstGeom prst="rect">
                       <a:avLst/>
@@ -5706,10 +5954,10 @@
           <w:szCs w:val="24"/>
         </w:rPr>
         <w:drawing>
-          <wp:inline distT="0" distB="0" distL="0" distR="0" wp14:anchorId="638D7DDC" wp14:editId="5B83A543">
-            <wp:extent cx="5400040" cy="724535"/>
-            <wp:effectExtent l="0" t="0" r="0" b="0"/>
-            <wp:docPr id="48" name="Imagen 48"/>
+          <wp:inline distT="0" distB="0" distL="0" distR="0" wp14:anchorId="0CC375F5" wp14:editId="633F4885">
+            <wp:extent cx="5400040" cy="1903095"/>
+            <wp:effectExtent l="0" t="0" r="0" b="1905"/>
+            <wp:docPr id="47" name="Imagen 47"/>
             <wp:cNvGraphicFramePr>
               <a:graphicFrameLocks xmlns:a="http://schemas.openxmlformats.org/drawingml/2006/main" noChangeAspect="1"/>
             </wp:cNvGraphicFramePr>
@@ -5729,7 +5977,7 @@
                   <pic:spPr>
                     <a:xfrm>
                       <a:off x="0" y="0"/>
-                      <a:ext cx="5400040" cy="724535"/>
+                      <a:ext cx="5400040" cy="1903095"/>
                     </a:xfrm>
                     <a:prstGeom prst="rect">
                       <a:avLst/>
@@ -5756,10 +6004,10 @@
           <w:szCs w:val="24"/>
         </w:rPr>
         <w:drawing>
-          <wp:inline distT="0" distB="0" distL="0" distR="0" wp14:anchorId="56C005DA" wp14:editId="1FAD5EF4">
-            <wp:extent cx="4220164" cy="428685"/>
-            <wp:effectExtent l="0" t="0" r="0" b="9525"/>
-            <wp:docPr id="49" name="Imagen 49"/>
+          <wp:inline distT="0" distB="0" distL="0" distR="0" wp14:anchorId="638D7DDC" wp14:editId="5B83A543">
+            <wp:extent cx="5400040" cy="724535"/>
+            <wp:effectExtent l="0" t="0" r="0" b="0"/>
+            <wp:docPr id="48" name="Imagen 48"/>
             <wp:cNvGraphicFramePr>
               <a:graphicFrameLocks xmlns:a="http://schemas.openxmlformats.org/drawingml/2006/main" noChangeAspect="1"/>
             </wp:cNvGraphicFramePr>
@@ -5779,7 +6027,7 @@
                   <pic:spPr>
                     <a:xfrm>
                       <a:off x="0" y="0"/>
-                      <a:ext cx="4220164" cy="428685"/>
+                      <a:ext cx="5400040" cy="724535"/>
                     </a:xfrm>
                     <a:prstGeom prst="rect">
                       <a:avLst/>
@@ -5806,10 +6054,10 @@
           <w:szCs w:val="24"/>
         </w:rPr>
         <w:drawing>
-          <wp:inline distT="0" distB="0" distL="0" distR="0" wp14:anchorId="0B509B9B" wp14:editId="7D3EBD3D">
-            <wp:extent cx="5400040" cy="2040255"/>
-            <wp:effectExtent l="0" t="0" r="0" b="0"/>
-            <wp:docPr id="50" name="Imagen 50"/>
+          <wp:inline distT="0" distB="0" distL="0" distR="0" wp14:anchorId="56C005DA" wp14:editId="1FAD5EF4">
+            <wp:extent cx="4220164" cy="428685"/>
+            <wp:effectExtent l="0" t="0" r="0" b="9525"/>
+            <wp:docPr id="49" name="Imagen 49"/>
             <wp:cNvGraphicFramePr>
               <a:graphicFrameLocks xmlns:a="http://schemas.openxmlformats.org/drawingml/2006/main" noChangeAspect="1"/>
             </wp:cNvGraphicFramePr>
@@ -5829,7 +6077,7 @@
                   <pic:spPr>
                     <a:xfrm>
                       <a:off x="0" y="0"/>
-                      <a:ext cx="5400040" cy="2040255"/>
+                      <a:ext cx="4220164" cy="428685"/>
                     </a:xfrm>
                     <a:prstGeom prst="rect">
                       <a:avLst/>
@@ -5844,60 +6092,6 @@
     </w:p>
     <w:p>
       <w:pPr>
-        <w:pStyle w:val="Ttulo1"/>
-        <w:rPr>
-          <w:rFonts w:ascii="Arial" w:hAnsi="Arial" w:cs="Arial"/>
-          <w:color w:val="000000" w:themeColor="text1"/>
-        </w:rPr>
-      </w:pPr>
-      <w:bookmarkStart w:id="1" w:name="_Toc211275822"/>
-      <w:r>
-        <w:rPr>
-          <w:rFonts w:ascii="Arial" w:hAnsi="Arial" w:cs="Arial"/>
-          <w:color w:val="000000" w:themeColor="text1"/>
-        </w:rPr>
-        <w:t>2.</w:t>
-      </w:r>
-      <w:r>
-        <w:rPr>
-          <w:rFonts w:ascii="Arial" w:hAnsi="Arial" w:cs="Arial"/>
-          <w:color w:val="000000" w:themeColor="text1"/>
-        </w:rPr>
-        <w:t xml:space="preserve"> </w:t>
-      </w:r>
-      <w:r>
-        <w:rPr>
-          <w:rFonts w:ascii="Arial" w:hAnsi="Arial" w:cs="Arial"/>
-          <w:color w:val="000000" w:themeColor="text1"/>
-        </w:rPr>
-        <w:t>Adquisición de evidencia con herramienta de software</w:t>
-      </w:r>
-      <w:bookmarkEnd w:id="1"/>
-    </w:p>
-    <w:p>
-      <w:pPr>
-        <w:rPr>
-          <w:sz w:val="24"/>
-          <w:szCs w:val="24"/>
-        </w:rPr>
-      </w:pPr>
-      <w:r>
-        <w:rPr>
-          <w:sz w:val="24"/>
-          <w:szCs w:val="24"/>
-        </w:rPr>
-        <w:t>1)</w:t>
-      </w:r>
-      <w:r>
-        <w:rPr>
-          <w:sz w:val="24"/>
-          <w:szCs w:val="24"/>
-        </w:rPr>
-        <w:t xml:space="preserve">  </w:t>
-      </w:r>
-    </w:p>
-    <w:p>
-      <w:pPr>
         <w:rPr>
           <w:sz w:val="24"/>
           <w:szCs w:val="24"/>
@@ -5910,10 +6104,10 @@
           <w:szCs w:val="24"/>
         </w:rPr>
         <w:drawing>
-          <wp:inline distT="0" distB="0" distL="0" distR="0" wp14:anchorId="6479A2FD" wp14:editId="296EC29E">
-            <wp:extent cx="933580" cy="1086002"/>
-            <wp:effectExtent l="0" t="0" r="0" b="0"/>
-            <wp:docPr id="51" name="Imagen 51"/>
+          <wp:inline distT="0" distB="0" distL="0" distR="0" wp14:anchorId="0B509B9B" wp14:editId="161585A6">
+            <wp:extent cx="4875254" cy="1841979"/>
+            <wp:effectExtent l="0" t="0" r="1905" b="6350"/>
+            <wp:docPr id="50" name="Imagen 50"/>
             <wp:cNvGraphicFramePr>
               <a:graphicFrameLocks xmlns:a="http://schemas.openxmlformats.org/drawingml/2006/main" noChangeAspect="1"/>
             </wp:cNvGraphicFramePr>
@@ -5933,7 +6127,7 @@
                   <pic:spPr>
                     <a:xfrm>
                       <a:off x="0" y="0"/>
-                      <a:ext cx="933580" cy="1086002"/>
+                      <a:ext cx="4880941" cy="1844128"/>
                     </a:xfrm>
                     <a:prstGeom prst="rect">
                       <a:avLst/>
@@ -5948,18 +6142,36 @@
     </w:p>
     <w:p>
       <w:pPr>
-        <w:rPr>
-          <w:sz w:val="24"/>
-          <w:szCs w:val="24"/>
-        </w:rPr>
-      </w:pPr>
-      <w:r>
-        <w:rPr>
-          <w:sz w:val="24"/>
-          <w:szCs w:val="24"/>
-        </w:rPr>
-        <w:br w:type="page"/>
-      </w:r>
+        <w:pStyle w:val="Ttulo1"/>
+        <w:rPr>
+          <w:rFonts w:ascii="Arial" w:hAnsi="Arial" w:cs="Arial"/>
+          <w:color w:val="000000" w:themeColor="text1"/>
+        </w:rPr>
+      </w:pPr>
+      <w:bookmarkStart w:id="1" w:name="_Toc211275822"/>
+      <w:r>
+        <w:rPr>
+          <w:rFonts w:ascii="Arial" w:hAnsi="Arial" w:cs="Arial"/>
+          <w:color w:val="000000" w:themeColor="text1"/>
+        </w:rPr>
+        <w:lastRenderedPageBreak/>
+        <w:t>2.</w:t>
+      </w:r>
+      <w:r>
+        <w:rPr>
+          <w:rFonts w:ascii="Arial" w:hAnsi="Arial" w:cs="Arial"/>
+          <w:color w:val="000000" w:themeColor="text1"/>
+        </w:rPr>
+        <w:t xml:space="preserve"> </w:t>
+      </w:r>
+      <w:r>
+        <w:rPr>
+          <w:rFonts w:ascii="Arial" w:hAnsi="Arial" w:cs="Arial"/>
+          <w:color w:val="000000" w:themeColor="text1"/>
+        </w:rPr>
+        <w:t>Adquisición de evidencia con herramienta de software</w:t>
+      </w:r>
+      <w:bookmarkEnd w:id="1"/>
     </w:p>
     <w:p>
       <w:pPr>
@@ -5973,13 +6185,25 @@
           <w:sz w:val="24"/>
           <w:szCs w:val="24"/>
         </w:rPr>
-        <w:lastRenderedPageBreak/>
-        <w:t>2)</w:t>
+        <w:t>1)</w:t>
+      </w:r>
+      <w:r>
+        <w:rPr>
+          <w:sz w:val="24"/>
+          <w:szCs w:val="24"/>
+        </w:rPr>
+        <w:t xml:space="preserve"> Instalamos el FTK Imager y seleccionamos el icono creado en el escritorio</w:t>
+      </w:r>
+      <w:r>
+        <w:rPr>
+          <w:sz w:val="24"/>
+          <w:szCs w:val="24"/>
+        </w:rPr>
+        <w:t>.</w:t>
       </w:r>
     </w:p>
     <w:p>
       <w:pPr>
-        <w:jc w:val="center"/>
         <w:rPr>
           <w:sz w:val="24"/>
           <w:szCs w:val="24"/>
@@ -5992,10 +6216,10 @@
           <w:szCs w:val="24"/>
         </w:rPr>
         <w:drawing>
-          <wp:inline distT="0" distB="0" distL="0" distR="0" wp14:anchorId="63D49083" wp14:editId="08091CAD">
-            <wp:extent cx="4696900" cy="2133600"/>
-            <wp:effectExtent l="0" t="0" r="8890" b="0"/>
-            <wp:docPr id="52" name="Imagen 52"/>
+          <wp:inline distT="0" distB="0" distL="0" distR="0" wp14:anchorId="574FE59C" wp14:editId="2F287268">
+            <wp:extent cx="933580" cy="1086002"/>
+            <wp:effectExtent l="0" t="0" r="0" b="0"/>
+            <wp:docPr id="51" name="Imagen 51"/>
             <wp:cNvGraphicFramePr>
               <a:graphicFrameLocks xmlns:a="http://schemas.openxmlformats.org/drawingml/2006/main" noChangeAspect="1"/>
             </wp:cNvGraphicFramePr>
@@ -6015,7 +6239,7 @@
                   <pic:spPr>
                     <a:xfrm>
                       <a:off x="0" y="0"/>
-                      <a:ext cx="4717377" cy="2142902"/>
+                      <a:ext cx="933580" cy="1086002"/>
                     </a:xfrm>
                     <a:prstGeom prst="rect">
                       <a:avLst/>
@@ -6040,11 +6264,19 @@
           <w:sz w:val="24"/>
           <w:szCs w:val="24"/>
         </w:rPr>
-        <w:t>3)</w:t>
+        <w:t>2)</w:t>
+      </w:r>
+      <w:r>
+        <w:rPr>
+          <w:sz w:val="24"/>
+          <w:szCs w:val="24"/>
+        </w:rPr>
+        <w:t xml:space="preserve"> Configuración mediante “regedit” para poder Denegar acceso,lectura y ejecución a dispositivos extraíbles en un W10.</w:t>
       </w:r>
     </w:p>
     <w:p>
       <w:pPr>
+        <w:jc w:val="center"/>
         <w:rPr>
           <w:sz w:val="24"/>
           <w:szCs w:val="24"/>
@@ -6057,10 +6289,10 @@
           <w:szCs w:val="24"/>
         </w:rPr>
         <w:drawing>
-          <wp:inline distT="0" distB="0" distL="0" distR="0" wp14:anchorId="46D26819" wp14:editId="46147DCB">
-            <wp:extent cx="5400040" cy="2552700"/>
-            <wp:effectExtent l="0" t="0" r="0" b="0"/>
-            <wp:docPr id="59" name="Imagen 59"/>
+          <wp:inline distT="0" distB="0" distL="0" distR="0" wp14:anchorId="63D49083" wp14:editId="08091CAD">
+            <wp:extent cx="4696900" cy="2133600"/>
+            <wp:effectExtent l="0" t="0" r="8890" b="0"/>
+            <wp:docPr id="52" name="Imagen 52"/>
             <wp:cNvGraphicFramePr>
               <a:graphicFrameLocks xmlns:a="http://schemas.openxmlformats.org/drawingml/2006/main" noChangeAspect="1"/>
             </wp:cNvGraphicFramePr>
@@ -6080,7 +6312,7 @@
                   <pic:spPr>
                     <a:xfrm>
                       <a:off x="0" y="0"/>
-                      <a:ext cx="5400040" cy="2552700"/>
+                      <a:ext cx="4717377" cy="2142902"/>
                     </a:xfrm>
                     <a:prstGeom prst="rect">
                       <a:avLst/>
@@ -6102,15 +6334,44 @@
       </w:pPr>
       <w:r>
         <w:rPr>
+          <w:sz w:val="24"/>
+          <w:szCs w:val="24"/>
+        </w:rPr>
+        <w:t>3)</w:t>
+      </w:r>
+      <w:r>
+        <w:rPr>
+          <w:sz w:val="24"/>
+          <w:szCs w:val="24"/>
+        </w:rPr>
+        <w:t xml:space="preserve"> Arrancamos el FTK y le damos a la opción “File &gt; Create Image Disk” y nos saltarán estas pantallas.</w:t>
+      </w:r>
+      <w:r>
+        <w:rPr>
+          <w:sz w:val="24"/>
+          <w:szCs w:val="24"/>
+        </w:rPr>
+        <w:t xml:space="preserve"> Creamos una imagen en formato E01 como copia.</w:t>
+      </w:r>
+    </w:p>
+    <w:p>
+      <w:pPr>
+        <w:rPr>
+          <w:sz w:val="24"/>
+          <w:szCs w:val="24"/>
+        </w:rPr>
+      </w:pPr>
+      <w:r>
+        <w:rPr>
           <w:noProof/>
           <w:sz w:val="24"/>
           <w:szCs w:val="24"/>
         </w:rPr>
         <w:drawing>
-          <wp:inline distT="0" distB="0" distL="0" distR="0" wp14:anchorId="38292AA5" wp14:editId="1E55CB25">
-            <wp:extent cx="4048690" cy="3019846"/>
-            <wp:effectExtent l="0" t="0" r="9525" b="9525"/>
-            <wp:docPr id="60" name="Imagen 60"/>
+          <wp:inline distT="0" distB="0" distL="0" distR="0" wp14:anchorId="46D26819" wp14:editId="46147DCB">
+            <wp:extent cx="5400040" cy="2552700"/>
+            <wp:effectExtent l="0" t="0" r="0" b="0"/>
+            <wp:docPr id="59" name="Imagen 59"/>
             <wp:cNvGraphicFramePr>
               <a:graphicFrameLocks xmlns:a="http://schemas.openxmlformats.org/drawingml/2006/main" noChangeAspect="1"/>
             </wp:cNvGraphicFramePr>
@@ -6130,7 +6391,7 @@
                   <pic:spPr>
                     <a:xfrm>
                       <a:off x="0" y="0"/>
-                      <a:ext cx="4048690" cy="3019846"/>
+                      <a:ext cx="5400040" cy="2552700"/>
                     </a:xfrm>
                     <a:prstGeom prst="rect">
                       <a:avLst/>
@@ -6145,12 +6406,54 @@
     </w:p>
     <w:p>
       <w:pPr>
-        <w:jc w:val="center"/>
-        <w:rPr>
-          <w:sz w:val="24"/>
-          <w:szCs w:val="24"/>
-        </w:rPr>
-      </w:pPr>
+        <w:rPr>
+          <w:sz w:val="24"/>
+          <w:szCs w:val="24"/>
+        </w:rPr>
+      </w:pPr>
+      <w:r>
+        <w:rPr>
+          <w:noProof/>
+          <w:sz w:val="24"/>
+          <w:szCs w:val="24"/>
+        </w:rPr>
+        <w:lastRenderedPageBreak/>
+        <w:drawing>
+          <wp:inline distT="0" distB="0" distL="0" distR="0" wp14:anchorId="38292AA5" wp14:editId="212C60A1">
+            <wp:extent cx="3709773" cy="2767054"/>
+            <wp:effectExtent l="0" t="0" r="5080" b="0"/>
+            <wp:docPr id="60" name="Imagen 60"/>
+            <wp:cNvGraphicFramePr>
+              <a:graphicFrameLocks xmlns:a="http://schemas.openxmlformats.org/drawingml/2006/main" noChangeAspect="1"/>
+            </wp:cNvGraphicFramePr>
+            <a:graphic xmlns:a="http://schemas.openxmlformats.org/drawingml/2006/main">
+              <a:graphicData uri="http://schemas.openxmlformats.org/drawingml/2006/picture">
+                <pic:pic xmlns:pic="http://schemas.openxmlformats.org/drawingml/2006/picture">
+                  <pic:nvPicPr>
+                    <pic:cNvPr id="1" name=""/>
+                    <pic:cNvPicPr/>
+                  </pic:nvPicPr>
+                  <pic:blipFill>
+                    <a:blip r:embed="rId30"/>
+                    <a:stretch>
+                      <a:fillRect/>
+                    </a:stretch>
+                  </pic:blipFill>
+                  <pic:spPr>
+                    <a:xfrm>
+                      <a:off x="0" y="0"/>
+                      <a:ext cx="3711430" cy="2768290"/>
+                    </a:xfrm>
+                    <a:prstGeom prst="rect">
+                      <a:avLst/>
+                    </a:prstGeom>
+                  </pic:spPr>
+                </pic:pic>
+              </a:graphicData>
+            </a:graphic>
+          </wp:inline>
+        </w:drawing>
+      </w:r>
     </w:p>
     <w:p>
       <w:pPr>
@@ -6169,18 +6472,57 @@
       </w:pPr>
       <w:r>
         <w:rPr>
+          <w:sz w:val="24"/>
+          <w:szCs w:val="24"/>
+        </w:rPr>
+        <w:t>4)</w:t>
+      </w:r>
+      <w:r>
+        <w:rPr>
           <w:noProof/>
           <w:sz w:val="24"/>
           <w:szCs w:val="24"/>
         </w:rPr>
+        <w:t xml:space="preserve"> </w:t>
+      </w:r>
+      <w:r>
+        <w:rPr>
+          <w:noProof/>
+          <w:sz w:val="24"/>
+          <w:szCs w:val="24"/>
+        </w:rPr>
+        <w:t>Creamos una segunda imagen del disco en un formato dd/Raw</w:t>
+      </w:r>
+      <w:r>
+        <w:rPr>
+          <w:noProof/>
+          <w:sz w:val="24"/>
+          <w:szCs w:val="24"/>
+        </w:rPr>
+        <w:t xml:space="preserve"> y lo guardamos dentro del escritorio</w:t>
+      </w:r>
+    </w:p>
+    <w:p>
+      <w:pPr>
+        <w:rPr>
+          <w:sz w:val="24"/>
+          <w:szCs w:val="24"/>
+        </w:rPr>
+      </w:pPr>
+      <w:r>
+        <w:rPr>
+          <w:noProof/>
+          <w:sz w:val="24"/>
+          <w:szCs w:val="24"/>
+        </w:rPr>
         <w:drawing>
-          <wp:anchor distT="0" distB="0" distL="114300" distR="114300" simplePos="0" relativeHeight="251671552" behindDoc="0" locked="0" layoutInCell="1" allowOverlap="1" wp14:anchorId="1DD9CC3A" wp14:editId="6015F1E2">
+          <wp:anchor distT="0" distB="0" distL="114300" distR="114300" simplePos="0" relativeHeight="251671552" behindDoc="0" locked="0" layoutInCell="1" allowOverlap="1" wp14:anchorId="1DD9CC3A" wp14:editId="1DFDF893">
             <wp:simplePos x="0" y="0"/>
             <wp:positionH relativeFrom="margin">
-              <wp:posOffset>-247650</wp:posOffset>
+              <wp:posOffset>-240030</wp:posOffset>
             </wp:positionH>
             <wp:positionV relativeFrom="paragraph">
-              <wp:posOffset>319405</wp:posOffset>
+              <wp:posOffset>-1270</wp:posOffset>
             </wp:positionV>
             <wp:extent cx="3429000" cy="2740660"/>
             <wp:effectExtent l="0" t="0" r="0" b="2540"/>
@@ -6205,7 +6547,7 @@
                     <pic:cNvPicPr/>
                   </pic:nvPicPr>
                   <pic:blipFill>
-                    <a:blip r:embed="rId30" cstate="print">
+                    <a:blip r:embed="rId31" cstate="print">
                       <a:extLst>
                         <a:ext uri="{28A0092B-C50C-407E-A947-70E740481C1C}">
                           <a14:useLocalDpi xmlns:a14="http://schemas.microsoft.com/office/drawing/2010/main" val="0"/>
@@ -6237,29 +6579,6 @@
           </wp:anchor>
         </w:drawing>
       </w:r>
-      <w:r>
-        <w:rPr>
-          <w:sz w:val="24"/>
-          <w:szCs w:val="24"/>
-        </w:rPr>
-        <w:t>4)</w:t>
-      </w:r>
-      <w:r>
-        <w:rPr>
-          <w:noProof/>
-          <w:sz w:val="24"/>
-          <w:szCs w:val="24"/>
-        </w:rPr>
-        <w:t xml:space="preserve"> </w:t>
-      </w:r>
-    </w:p>
-    <w:p>
-      <w:pPr>
-        <w:rPr>
-          <w:sz w:val="24"/>
-          <w:szCs w:val="24"/>
-        </w:rPr>
-      </w:pPr>
       <w:r>
         <w:rPr>
           <w:noProof/>
@@ -6298,7 +6617,7 @@
                     <pic:cNvPicPr/>
                   </pic:nvPicPr>
                   <pic:blipFill>
-                    <a:blip r:embed="rId31">
+                    <a:blip r:embed="rId32">
                       <a:extLst>
                         <a:ext uri="{28A0092B-C50C-407E-A947-70E740481C1C}">
                           <a14:useLocalDpi xmlns:a14="http://schemas.microsoft.com/office/drawing/2010/main" val="0"/>
@@ -6330,14 +6649,6 @@
           </wp:anchor>
         </w:drawing>
       </w:r>
-    </w:p>
-    <w:p>
-      <w:pPr>
-        <w:rPr>
-          <w:sz w:val="24"/>
-          <w:szCs w:val="24"/>
-        </w:rPr>
-      </w:pPr>
     </w:p>
     <w:p>
       <w:pPr>
@@ -6384,7 +6695,7 @@
                     <pic:cNvPicPr/>
                   </pic:nvPicPr>
                   <pic:blipFill>
-                    <a:blip r:embed="rId32">
+                    <a:blip r:embed="rId33">
                       <a:extLst>
                         <a:ext uri="{28A0092B-C50C-407E-A947-70E740481C1C}">
                           <a14:useLocalDpi xmlns:a14="http://schemas.microsoft.com/office/drawing/2010/main" val="0"/>
@@ -6432,6 +6743,76 @@
           <w:szCs w:val="24"/>
         </w:rPr>
       </w:pPr>
+      <w:r>
+        <w:rPr>
+          <w:noProof/>
+          <w:sz w:val="24"/>
+          <w:szCs w:val="24"/>
+        </w:rPr>
+        <w:drawing>
+          <wp:anchor distT="0" distB="0" distL="114300" distR="114300" simplePos="0" relativeHeight="251673600" behindDoc="0" locked="0" layoutInCell="1" allowOverlap="1" wp14:anchorId="7BAEAB01" wp14:editId="1BECE5D8">
+            <wp:simplePos x="0" y="0"/>
+            <wp:positionH relativeFrom="column">
+              <wp:posOffset>-587761</wp:posOffset>
+            </wp:positionH>
+            <wp:positionV relativeFrom="paragraph">
+              <wp:posOffset>663243</wp:posOffset>
+            </wp:positionV>
+            <wp:extent cx="3458818" cy="312774"/>
+            <wp:effectExtent l="0" t="0" r="0" b="0"/>
+            <wp:wrapThrough wrapText="bothSides">
+              <wp:wrapPolygon edited="0">
+                <wp:start x="0" y="0"/>
+                <wp:lineTo x="0" y="19756"/>
+                <wp:lineTo x="21418" y="19756"/>
+                <wp:lineTo x="21418" y="0"/>
+                <wp:lineTo x="0" y="0"/>
+              </wp:wrapPolygon>
+            </wp:wrapThrough>
+            <wp:docPr id="58" name="Imagen 58"/>
+            <wp:cNvGraphicFramePr>
+              <a:graphicFrameLocks xmlns:a="http://schemas.openxmlformats.org/drawingml/2006/main" noChangeAspect="1"/>
+            </wp:cNvGraphicFramePr>
+            <a:graphic xmlns:a="http://schemas.openxmlformats.org/drawingml/2006/main">
+              <a:graphicData uri="http://schemas.openxmlformats.org/drawingml/2006/picture">
+                <pic:pic xmlns:pic="http://schemas.openxmlformats.org/drawingml/2006/picture">
+                  <pic:nvPicPr>
+                    <pic:cNvPr id="1" name=""/>
+                    <pic:cNvPicPr/>
+                  </pic:nvPicPr>
+                  <pic:blipFill>
+                    <a:blip r:embed="rId34">
+                      <a:extLst>
+                        <a:ext uri="{28A0092B-C50C-407E-A947-70E740481C1C}">
+                          <a14:useLocalDpi xmlns:a14="http://schemas.microsoft.com/office/drawing/2010/main" val="0"/>
+                        </a:ext>
+                      </a:extLst>
+                    </a:blip>
+                    <a:stretch>
+                      <a:fillRect/>
+                    </a:stretch>
+                  </pic:blipFill>
+                  <pic:spPr>
+                    <a:xfrm>
+                      <a:off x="0" y="0"/>
+                      <a:ext cx="3458818" cy="312774"/>
+                    </a:xfrm>
+                    <a:prstGeom prst="rect">
+                      <a:avLst/>
+                    </a:prstGeom>
+                  </pic:spPr>
+                </pic:pic>
+              </a:graphicData>
+            </a:graphic>
+            <wp14:sizeRelH relativeFrom="page">
+              <wp14:pctWidth>0</wp14:pctWidth>
+            </wp14:sizeRelH>
+            <wp14:sizeRelV relativeFrom="page">
+              <wp14:pctHeight>0</wp14:pctHeight>
+            </wp14:sizeRelV>
+          </wp:anchor>
+        </w:drawing>
+      </w:r>
       <w:r>
         <w:rPr>
           <w:noProof/>
@@ -6470,7 +6851,7 @@
                     <pic:cNvPicPr/>
                   </pic:nvPicPr>
                   <pic:blipFill>
-                    <a:blip r:embed="rId33">
+                    <a:blip r:embed="rId35">
                       <a:extLst>
                         <a:ext uri="{28A0092B-C50C-407E-A947-70E740481C1C}">
                           <a14:useLocalDpi xmlns:a14="http://schemas.microsoft.com/office/drawing/2010/main" val="0"/>
@@ -6534,48 +6915,6 @@
           <w:szCs w:val="24"/>
         </w:rPr>
       </w:pPr>
-      <w:r>
-        <w:rPr>
-          <w:noProof/>
-          <w:sz w:val="24"/>
-          <w:szCs w:val="24"/>
-        </w:rPr>
-        <w:drawing>
-          <wp:inline distT="0" distB="0" distL="0" distR="0" wp14:anchorId="41929ECD" wp14:editId="7AF3421C">
-            <wp:extent cx="5400040" cy="488315"/>
-            <wp:effectExtent l="0" t="0" r="0" b="6985"/>
-            <wp:docPr id="58" name="Imagen 58"/>
-            <wp:cNvGraphicFramePr>
-              <a:graphicFrameLocks xmlns:a="http://schemas.openxmlformats.org/drawingml/2006/main" noChangeAspect="1"/>
-            </wp:cNvGraphicFramePr>
-            <a:graphic xmlns:a="http://schemas.openxmlformats.org/drawingml/2006/main">
-              <a:graphicData uri="http://schemas.openxmlformats.org/drawingml/2006/picture">
-                <pic:pic xmlns:pic="http://schemas.openxmlformats.org/drawingml/2006/picture">
-                  <pic:nvPicPr>
-                    <pic:cNvPr id="1" name=""/>
-                    <pic:cNvPicPr/>
-                  </pic:nvPicPr>
-                  <pic:blipFill>
-                    <a:blip r:embed="rId34"/>
-                    <a:stretch>
-                      <a:fillRect/>
-                    </a:stretch>
-                  </pic:blipFill>
-                  <pic:spPr>
-                    <a:xfrm>
-                      <a:off x="0" y="0"/>
-                      <a:ext cx="5400040" cy="488315"/>
-                    </a:xfrm>
-                    <a:prstGeom prst="rect">
-                      <a:avLst/>
-                    </a:prstGeom>
-                  </pic:spPr>
-                </pic:pic>
-              </a:graphicData>
-            </a:graphic>
-          </wp:inline>
-        </w:drawing>
-      </w:r>
     </w:p>
     <w:p>
       <w:pPr>
@@ -6584,13 +6923,6 @@
           <w:szCs w:val="24"/>
         </w:rPr>
       </w:pPr>
-      <w:r>
-        <w:rPr>
-          <w:sz w:val="24"/>
-          <w:szCs w:val="24"/>
-        </w:rPr>
-        <w:br w:type="page"/>
-      </w:r>
     </w:p>
     <w:p>
       <w:pPr>
@@ -6599,14 +6931,6 @@
           <w:szCs w:val="24"/>
         </w:rPr>
       </w:pPr>
-    </w:p>
-    <w:p>
-      <w:pPr>
-        <w:rPr>
-          <w:sz w:val="24"/>
-          <w:szCs w:val="24"/>
-        </w:rPr>
-      </w:pPr>
       <w:r>
         <w:rPr>
           <w:sz w:val="24"/>
@@ -6620,6 +6944,13 @@
           <w:szCs w:val="24"/>
         </w:rPr>
         <w:t xml:space="preserve"> Verificación de hashes entre 01 y dd</w:t>
+      </w:r>
+      <w:r>
+        <w:rPr>
+          <w:sz w:val="24"/>
+          <w:szCs w:val="24"/>
+        </w:rPr>
+        <w:t xml:space="preserve"> mediante la opción “File &gt; Verify Disk” en ambas imágenes.</w:t>
       </w:r>
     </w:p>
     <w:p>
@@ -6640,71 +6971,6 @@
             <wp:extent cx="2010056" cy="1409897"/>
             <wp:effectExtent l="0" t="0" r="9525" b="0"/>
             <wp:docPr id="61" name="Imagen 61"/>
-            <wp:cNvGraphicFramePr>
-              <a:graphicFrameLocks xmlns:a="http://schemas.openxmlformats.org/drawingml/2006/main" noChangeAspect="1"/>
-            </wp:cNvGraphicFramePr>
-            <a:graphic xmlns:a="http://schemas.openxmlformats.org/drawingml/2006/main">
-              <a:graphicData uri="http://schemas.openxmlformats.org/drawingml/2006/picture">
-                <pic:pic xmlns:pic="http://schemas.openxmlformats.org/drawingml/2006/picture">
-                  <pic:nvPicPr>
-                    <pic:cNvPr id="1" name=""/>
-                    <pic:cNvPicPr/>
-                  </pic:nvPicPr>
-                  <pic:blipFill>
-                    <a:blip r:embed="rId35"/>
-                    <a:stretch>
-                      <a:fillRect/>
-                    </a:stretch>
-                  </pic:blipFill>
-                  <pic:spPr>
-                    <a:xfrm>
-                      <a:off x="0" y="0"/>
-                      <a:ext cx="2010056" cy="1409897"/>
-                    </a:xfrm>
-                    <a:prstGeom prst="rect">
-                      <a:avLst/>
-                    </a:prstGeom>
-                  </pic:spPr>
-                </pic:pic>
-              </a:graphicData>
-            </a:graphic>
-          </wp:inline>
-        </w:drawing>
-      </w:r>
-    </w:p>
-    <w:p>
-      <w:pPr>
-        <w:rPr>
-          <w:sz w:val="24"/>
-          <w:szCs w:val="24"/>
-        </w:rPr>
-      </w:pPr>
-      <w:r>
-        <w:rPr>
-          <w:sz w:val="24"/>
-          <w:szCs w:val="24"/>
-        </w:rPr>
-        <w:t>No hay diferencias encontradas ya que los hashes son idénticos</w:t>
-      </w:r>
-    </w:p>
-    <w:p>
-      <w:pPr>
-        <w:rPr>
-          <w:sz w:val="24"/>
-          <w:szCs w:val="24"/>
-        </w:rPr>
-      </w:pPr>
-      <w:r>
-        <w:rPr>
-          <w:noProof/>
-          <w:sz w:val="24"/>
-          <w:szCs w:val="24"/>
-        </w:rPr>
-        <w:drawing>
-          <wp:inline distT="0" distB="0" distL="0" distR="0" wp14:anchorId="4A69EA8D" wp14:editId="4AA8C548">
-            <wp:extent cx="5400040" cy="3088640"/>
-            <wp:effectExtent l="0" t="0" r="0" b="0"/>
-            <wp:docPr id="62" name="Imagen 62"/>
             <wp:cNvGraphicFramePr>
               <a:graphicFrameLocks xmlns:a="http://schemas.openxmlformats.org/drawingml/2006/main" noChangeAspect="1"/>
             </wp:cNvGraphicFramePr>
@@ -6724,7 +6990,7 @@
                   <pic:spPr>
                     <a:xfrm>
                       <a:off x="0" y="0"/>
-                      <a:ext cx="5400040" cy="3088640"/>
+                      <a:ext cx="2010056" cy="1409897"/>
                     </a:xfrm>
                     <a:prstGeom prst="rect">
                       <a:avLst/>
@@ -6749,7 +7015,7 @@
           <w:sz w:val="24"/>
           <w:szCs w:val="24"/>
         </w:rPr>
-        <w:t>6)</w:t>
+        <w:t>No hay diferencias encontradas ya que los hashes son idénticos</w:t>
       </w:r>
     </w:p>
     <w:p>
@@ -6761,228 +7027,15 @@
       </w:pPr>
       <w:r>
         <w:rPr>
-          <w:sz w:val="24"/>
-          <w:szCs w:val="24"/>
-        </w:rPr>
-        <w:t>FTK Imager permite</w:t>
-      </w:r>
-      <w:r>
-        <w:rPr>
-          <w:sz w:val="24"/>
-          <w:szCs w:val="24"/>
-        </w:rPr>
-        <w:t>:</w:t>
-      </w:r>
-    </w:p>
-    <w:p>
-      <w:pPr>
-        <w:rPr>
-          <w:sz w:val="24"/>
-          <w:szCs w:val="24"/>
-        </w:rPr>
-      </w:pPr>
-      <w:r>
-        <w:rPr>
-          <w:sz w:val="24"/>
-          <w:szCs w:val="24"/>
-        </w:rPr>
-        <w:t>·</w:t>
-      </w:r>
-      <w:r>
-        <w:rPr>
-          <w:b/>
-          <w:bCs/>
-          <w:sz w:val="24"/>
-          <w:szCs w:val="24"/>
-        </w:rPr>
-        <w:t>V</w:t>
-      </w:r>
-      <w:r>
-        <w:rPr>
-          <w:b/>
-          <w:bCs/>
-          <w:sz w:val="24"/>
-          <w:szCs w:val="24"/>
-        </w:rPr>
-        <w:t>isualizar el contenido de discos o imágenes forenses</w:t>
-      </w:r>
-      <w:r>
-        <w:rPr>
-          <w:sz w:val="24"/>
-          <w:szCs w:val="24"/>
-        </w:rPr>
-        <w:t xml:space="preserve"> sin modificarlos, garantizando la integridad de la evidencia.</w:t>
-      </w:r>
-    </w:p>
-    <w:p>
-      <w:pPr>
-        <w:rPr>
-          <w:sz w:val="24"/>
-          <w:szCs w:val="24"/>
-        </w:rPr>
-      </w:pPr>
-      <w:r>
-        <w:rPr>
-          <w:b/>
-          <w:bCs/>
-          <w:sz w:val="24"/>
-          <w:szCs w:val="24"/>
-        </w:rPr>
-        <w:t>·</w:t>
-      </w:r>
-      <w:r>
-        <w:rPr>
-          <w:b/>
-          <w:bCs/>
-          <w:sz w:val="24"/>
-          <w:szCs w:val="24"/>
-        </w:rPr>
-        <w:t>Extraer archivos específicos</w:t>
-      </w:r>
-      <w:r>
-        <w:rPr>
-          <w:sz w:val="24"/>
-          <w:szCs w:val="24"/>
-        </w:rPr>
-        <w:t xml:space="preserve">, </w:t>
-      </w:r>
-      <w:r>
-        <w:rPr>
-          <w:b/>
-          <w:bCs/>
-          <w:sz w:val="24"/>
-          <w:szCs w:val="24"/>
-        </w:rPr>
-        <w:t>calcular y verificar hashes (MD5, SHA1, SHA256)</w:t>
-      </w:r>
-      <w:r>
-        <w:rPr>
-          <w:sz w:val="24"/>
-          <w:szCs w:val="24"/>
-        </w:rPr>
-        <w:t xml:space="preserve"> y </w:t>
-      </w:r>
-      <w:r>
-        <w:rPr>
-          <w:b/>
-          <w:bCs/>
-          <w:sz w:val="24"/>
-          <w:szCs w:val="24"/>
-        </w:rPr>
-        <w:t>generar informes automáticos</w:t>
-      </w:r>
-      <w:r>
-        <w:rPr>
-          <w:sz w:val="24"/>
-          <w:szCs w:val="24"/>
-        </w:rPr>
-        <w:t xml:space="preserve"> con toda la información del proceso.</w:t>
-      </w:r>
-      <w:r>
-        <w:rPr>
-          <w:sz w:val="24"/>
-          <w:szCs w:val="24"/>
-        </w:rPr>
-        <w:br/>
-      </w:r>
-      <w:r>
-        <w:rPr>
-          <w:sz w:val="24"/>
-          <w:szCs w:val="24"/>
-        </w:rPr>
-        <w:t xml:space="preserve">·Admite </w:t>
-      </w:r>
-      <w:r>
-        <w:rPr>
-          <w:sz w:val="24"/>
-          <w:szCs w:val="24"/>
-        </w:rPr>
-        <w:t>varios formatos de imagen (</w:t>
-      </w:r>
-      <w:r>
-        <w:rPr>
-          <w:b/>
-          <w:bCs/>
-          <w:sz w:val="24"/>
-          <w:szCs w:val="24"/>
-        </w:rPr>
-        <w:t>E01, RAW, AFF, SMART</w:t>
-      </w:r>
-      <w:r>
-        <w:rPr>
-          <w:sz w:val="24"/>
-          <w:szCs w:val="24"/>
-        </w:rPr>
-        <w:t xml:space="preserve">) y ofrece una herramienta para </w:t>
-      </w:r>
-      <w:r>
-        <w:rPr>
-          <w:b/>
-          <w:bCs/>
-          <w:sz w:val="24"/>
-          <w:szCs w:val="24"/>
-        </w:rPr>
-        <w:t>capturar la memoria RAM</w:t>
-      </w:r>
-      <w:r>
-        <w:rPr>
-          <w:sz w:val="24"/>
-          <w:szCs w:val="24"/>
-        </w:rPr>
-        <w:t xml:space="preserve"> del sistema.</w:t>
-      </w:r>
-    </w:p>
-    <w:p>
-      <w:pPr>
-        <w:rPr>
-          <w:sz w:val="24"/>
-          <w:szCs w:val="24"/>
-        </w:rPr>
-      </w:pPr>
-    </w:p>
-    <w:p>
-      <w:pPr>
-        <w:rPr>
-          <w:sz w:val="24"/>
-          <w:szCs w:val="24"/>
-        </w:rPr>
-      </w:pPr>
-    </w:p>
-    <w:p>
-      <w:pPr>
-        <w:rPr>
-          <w:sz w:val="24"/>
-          <w:szCs w:val="24"/>
-        </w:rPr>
-      </w:pPr>
-    </w:p>
-    <w:p>
-      <w:pPr>
-        <w:rPr>
-          <w:sz w:val="24"/>
-          <w:szCs w:val="24"/>
-        </w:rPr>
-      </w:pPr>
-    </w:p>
-    <w:p>
-      <w:pPr>
-        <w:rPr>
-          <w:sz w:val="24"/>
-          <w:szCs w:val="24"/>
-        </w:rPr>
-      </w:pPr>
-      <w:r>
-        <w:rPr>
           <w:noProof/>
           <w:sz w:val="24"/>
           <w:szCs w:val="24"/>
         </w:rPr>
-        <w:lastRenderedPageBreak/>
         <w:drawing>
-          <wp:inline distT="0" distB="0" distL="0" distR="0" wp14:anchorId="74697E79" wp14:editId="30A8EBAD">
-            <wp:extent cx="5400040" cy="1943100"/>
+          <wp:inline distT="0" distB="0" distL="0" distR="0" wp14:anchorId="4A69EA8D" wp14:editId="4AA8C548">
+            <wp:extent cx="5400040" cy="3088640"/>
             <wp:effectExtent l="0" t="0" r="0" b="0"/>
-            <wp:docPr id="64" name="Imagen 64"/>
+            <wp:docPr id="62" name="Imagen 62"/>
             <wp:cNvGraphicFramePr>
               <a:graphicFrameLocks xmlns:a="http://schemas.openxmlformats.org/drawingml/2006/main" noChangeAspect="1"/>
             </wp:cNvGraphicFramePr>
@@ -7002,7 +7055,7 @@
                   <pic:spPr>
                     <a:xfrm>
                       <a:off x="0" y="0"/>
-                      <a:ext cx="5400040" cy="1943100"/>
+                      <a:ext cx="5400040" cy="3088640"/>
                     </a:xfrm>
                     <a:prstGeom prst="rect">
                       <a:avLst/>
@@ -7024,15 +7077,223 @@
       </w:pPr>
       <w:r>
         <w:rPr>
+          <w:sz w:val="24"/>
+          <w:szCs w:val="24"/>
+        </w:rPr>
+        <w:t>6)</w:t>
+      </w:r>
+      <w:r>
+        <w:rPr>
+          <w:sz w:val="24"/>
+          <w:szCs w:val="24"/>
+        </w:rPr>
+        <w:t xml:space="preserve"> </w:t>
+      </w:r>
+      <w:r>
+        <w:rPr>
+          <w:sz w:val="24"/>
+          <w:szCs w:val="24"/>
+        </w:rPr>
+        <w:t>FTK Imager permite</w:t>
+      </w:r>
+      <w:r>
+        <w:rPr>
+          <w:sz w:val="24"/>
+          <w:szCs w:val="24"/>
+        </w:rPr>
+        <w:t>:</w:t>
+      </w:r>
+    </w:p>
+    <w:p>
+      <w:pPr>
+        <w:rPr>
+          <w:sz w:val="24"/>
+          <w:szCs w:val="24"/>
+        </w:rPr>
+      </w:pPr>
+      <w:r>
+        <w:rPr>
+          <w:sz w:val="24"/>
+          <w:szCs w:val="24"/>
+        </w:rPr>
+        <w:t>·</w:t>
+      </w:r>
+      <w:r>
+        <w:rPr>
+          <w:b/>
+          <w:bCs/>
+          <w:sz w:val="24"/>
+          <w:szCs w:val="24"/>
+        </w:rPr>
+        <w:t>V</w:t>
+      </w:r>
+      <w:r>
+        <w:rPr>
+          <w:b/>
+          <w:bCs/>
+          <w:sz w:val="24"/>
+          <w:szCs w:val="24"/>
+        </w:rPr>
+        <w:t>isualizar el contenido de discos o imágenes forenses</w:t>
+      </w:r>
+      <w:r>
+        <w:rPr>
+          <w:sz w:val="24"/>
+          <w:szCs w:val="24"/>
+        </w:rPr>
+        <w:t xml:space="preserve"> sin modificarlos, garantizando la integridad de la evidencia.</w:t>
+      </w:r>
+    </w:p>
+    <w:p>
+      <w:pPr>
+        <w:rPr>
+          <w:sz w:val="24"/>
+          <w:szCs w:val="24"/>
+        </w:rPr>
+      </w:pPr>
+      <w:r>
+        <w:rPr>
+          <w:b/>
+          <w:bCs/>
+          <w:sz w:val="24"/>
+          <w:szCs w:val="24"/>
+        </w:rPr>
+        <w:t>·</w:t>
+      </w:r>
+      <w:r>
+        <w:rPr>
+          <w:sz w:val="24"/>
+          <w:szCs w:val="24"/>
+        </w:rPr>
+        <w:t>Extraer archivos específicos</w:t>
+      </w:r>
+      <w:r>
+        <w:rPr>
+          <w:sz w:val="24"/>
+          <w:szCs w:val="24"/>
+        </w:rPr>
+        <w:t xml:space="preserve">, </w:t>
+      </w:r>
+      <w:r>
+        <w:rPr>
+          <w:b/>
+          <w:bCs/>
+          <w:sz w:val="24"/>
+          <w:szCs w:val="24"/>
+        </w:rPr>
+        <w:t>calcular y verificar hashes (MD5, SHA1, SHA256)</w:t>
+      </w:r>
+      <w:r>
+        <w:rPr>
+          <w:sz w:val="24"/>
+          <w:szCs w:val="24"/>
+        </w:rPr>
+        <w:t xml:space="preserve"> y </w:t>
+      </w:r>
+      <w:r>
+        <w:rPr>
+          <w:b/>
+          <w:bCs/>
+          <w:sz w:val="24"/>
+          <w:szCs w:val="24"/>
+        </w:rPr>
+        <w:t>generar informes automáticos</w:t>
+      </w:r>
+      <w:r>
+        <w:rPr>
+          <w:sz w:val="24"/>
+          <w:szCs w:val="24"/>
+        </w:rPr>
+        <w:t xml:space="preserve"> con toda la información del proceso.</w:t>
+      </w:r>
+      <w:r>
+        <w:rPr>
+          <w:sz w:val="24"/>
+          <w:szCs w:val="24"/>
+        </w:rPr>
+        <w:br/>
+      </w:r>
+      <w:r>
+        <w:rPr>
+          <w:sz w:val="24"/>
+          <w:szCs w:val="24"/>
+        </w:rPr>
+        <w:t xml:space="preserve">·Admite </w:t>
+      </w:r>
+      <w:r>
+        <w:rPr>
+          <w:sz w:val="24"/>
+          <w:szCs w:val="24"/>
+        </w:rPr>
+        <w:t>varios formatos de imagen (</w:t>
+      </w:r>
+      <w:r>
+        <w:rPr>
+          <w:b/>
+          <w:bCs/>
+          <w:sz w:val="24"/>
+          <w:szCs w:val="24"/>
+        </w:rPr>
+        <w:t>E01, RAW, AFF, SMART</w:t>
+      </w:r>
+      <w:r>
+        <w:rPr>
+          <w:sz w:val="24"/>
+          <w:szCs w:val="24"/>
+        </w:rPr>
+        <w:t xml:space="preserve">) y ofrece una herramienta para </w:t>
+      </w:r>
+      <w:r>
+        <w:rPr>
+          <w:b/>
+          <w:bCs/>
+          <w:sz w:val="24"/>
+          <w:szCs w:val="24"/>
+        </w:rPr>
+        <w:t>capturar la memoria RAM</w:t>
+      </w:r>
+      <w:r>
+        <w:rPr>
+          <w:sz w:val="24"/>
+          <w:szCs w:val="24"/>
+        </w:rPr>
+        <w:t xml:space="preserve"> del sistema.</w:t>
+      </w:r>
+    </w:p>
+    <w:p>
+      <w:pPr>
+        <w:rPr>
+          <w:sz w:val="24"/>
+          <w:szCs w:val="24"/>
+        </w:rPr>
+      </w:pPr>
+      <w:r>
+        <w:rPr>
+          <w:sz w:val="24"/>
+          <w:szCs w:val="24"/>
+        </w:rPr>
+        <w:t xml:space="preserve">Estos son algunos apartados de la app que se muestran de forma visual: </w:t>
+      </w:r>
+    </w:p>
+    <w:p>
+      <w:pPr>
+        <w:rPr>
+          <w:sz w:val="24"/>
+          <w:szCs w:val="24"/>
+        </w:rPr>
+      </w:pPr>
+      <w:r>
+        <w:rPr>
           <w:noProof/>
           <w:sz w:val="24"/>
           <w:szCs w:val="24"/>
         </w:rPr>
+        <w:lastRenderedPageBreak/>
         <w:drawing>
-          <wp:inline distT="0" distB="0" distL="0" distR="0" wp14:anchorId="7D86FD85" wp14:editId="622926B5">
-            <wp:extent cx="2366125" cy="1977656"/>
-            <wp:effectExtent l="0" t="0" r="0" b="3810"/>
-            <wp:docPr id="65" name="Imagen 65"/>
+          <wp:inline distT="0" distB="0" distL="0" distR="0" wp14:anchorId="74697E79" wp14:editId="30A8EBAD">
+            <wp:extent cx="5400040" cy="1943100"/>
+            <wp:effectExtent l="0" t="0" r="0" b="0"/>
+            <wp:docPr id="64" name="Imagen 64"/>
             <wp:cNvGraphicFramePr>
               <a:graphicFrameLocks xmlns:a="http://schemas.openxmlformats.org/drawingml/2006/main" noChangeAspect="1"/>
             </wp:cNvGraphicFramePr>
@@ -7052,7 +7313,7 @@
                   <pic:spPr>
                     <a:xfrm>
                       <a:off x="0" y="0"/>
-                      <a:ext cx="2373756" cy="1984034"/>
+                      <a:ext cx="5400040" cy="1943100"/>
                     </a:xfrm>
                     <a:prstGeom prst="rect">
                       <a:avLst/>
@@ -7064,13 +7325,14 @@
           </wp:inline>
         </w:drawing>
       </w:r>
-      <w:r>
-        <w:rPr>
-          <w:sz w:val="24"/>
-          <w:szCs w:val="24"/>
-        </w:rPr>
-        <w:t xml:space="preserve">       </w:t>
-      </w:r>
+    </w:p>
+    <w:p>
+      <w:pPr>
+        <w:rPr>
+          <w:sz w:val="24"/>
+          <w:szCs w:val="24"/>
+        </w:rPr>
+      </w:pPr>
       <w:r>
         <w:rPr>
           <w:noProof/>
@@ -7078,10 +7340,10 @@
           <w:szCs w:val="24"/>
         </w:rPr>
         <w:drawing>
-          <wp:inline distT="0" distB="0" distL="0" distR="0" wp14:anchorId="3488E343" wp14:editId="578654E0">
-            <wp:extent cx="2339163" cy="1979292"/>
-            <wp:effectExtent l="0" t="0" r="4445" b="2540"/>
-            <wp:docPr id="66" name="Imagen 66"/>
+          <wp:inline distT="0" distB="0" distL="0" distR="0" wp14:anchorId="7D86FD85" wp14:editId="622926B5">
+            <wp:extent cx="2366125" cy="1977656"/>
+            <wp:effectExtent l="0" t="0" r="0" b="3810"/>
+            <wp:docPr id="65" name="Imagen 65"/>
             <wp:cNvGraphicFramePr>
               <a:graphicFrameLocks xmlns:a="http://schemas.openxmlformats.org/drawingml/2006/main" noChangeAspect="1"/>
             </wp:cNvGraphicFramePr>
@@ -7101,7 +7363,7 @@
                   <pic:spPr>
                     <a:xfrm>
                       <a:off x="0" y="0"/>
-                      <a:ext cx="2363179" cy="1999613"/>
+                      <a:ext cx="2373756" cy="1984034"/>
                     </a:xfrm>
                     <a:prstGeom prst="rect">
                       <a:avLst/>
@@ -7113,76 +7375,13 @@
           </wp:inline>
         </w:drawing>
       </w:r>
-    </w:p>
-    <w:p>
-      <w:pPr>
-        <w:pStyle w:val="Ttulo1"/>
-        <w:rPr>
-          <w:rFonts w:ascii="Arial" w:hAnsi="Arial" w:cs="Arial"/>
-          <w:color w:val="000000" w:themeColor="text1"/>
-        </w:rPr>
-      </w:pPr>
-      <w:bookmarkStart w:id="2" w:name="_Toc211275823"/>
-      <w:r>
-        <w:rPr>
-          <w:rFonts w:ascii="Arial" w:hAnsi="Arial" w:cs="Arial"/>
-          <w:color w:val="000000" w:themeColor="text1"/>
-        </w:rPr>
-        <w:t>3</w:t>
-      </w:r>
-      <w:r>
-        <w:rPr>
-          <w:rFonts w:ascii="Arial" w:hAnsi="Arial" w:cs="Arial"/>
-          <w:color w:val="000000" w:themeColor="text1"/>
-        </w:rPr>
-        <w:t xml:space="preserve">. </w:t>
-      </w:r>
-      <w:r>
-        <w:rPr>
-          <w:rFonts w:ascii="Arial" w:hAnsi="Arial" w:cs="Arial"/>
-          <w:color w:val="000000" w:themeColor="text1"/>
-        </w:rPr>
-        <w:t>Adquisición de evidencia con comandos</w:t>
-      </w:r>
-      <w:bookmarkEnd w:id="2"/>
-    </w:p>
-    <w:p>
-      <w:pPr>
-        <w:rPr>
-          <w:sz w:val="24"/>
-          <w:szCs w:val="24"/>
-        </w:rPr>
-      </w:pPr>
-    </w:p>
-    <w:p>
-      <w:pPr>
-        <w:rPr>
-          <w:sz w:val="24"/>
-          <w:szCs w:val="24"/>
-        </w:rPr>
-      </w:pPr>
-      <w:r>
-        <w:rPr>
-          <w:sz w:val="24"/>
-          <w:szCs w:val="24"/>
-        </w:rPr>
-        <w:t>1)</w:t>
-      </w:r>
-      <w:r>
-        <w:rPr>
-          <w:sz w:val="24"/>
-          <w:szCs w:val="24"/>
-        </w:rPr>
-        <w:t xml:space="preserve"> Identificamos el USB con “sudo fdisk -l”</w:t>
-      </w:r>
-    </w:p>
-    <w:p>
-      <w:pPr>
-        <w:rPr>
-          <w:sz w:val="24"/>
-          <w:szCs w:val="24"/>
-        </w:rPr>
-      </w:pPr>
+      <w:r>
+        <w:rPr>
+          <w:sz w:val="24"/>
+          <w:szCs w:val="24"/>
+        </w:rPr>
+        <w:t xml:space="preserve">       </w:t>
+      </w:r>
       <w:r>
         <w:rPr>
           <w:noProof/>
@@ -7190,10 +7389,10 @@
           <w:szCs w:val="24"/>
         </w:rPr>
         <w:drawing>
-          <wp:inline distT="0" distB="0" distL="0" distR="0" wp14:anchorId="225F2409" wp14:editId="3ED59833">
-            <wp:extent cx="5400040" cy="1864995"/>
-            <wp:effectExtent l="0" t="0" r="0" b="1905"/>
-            <wp:docPr id="67" name="Imagen 67"/>
+          <wp:inline distT="0" distB="0" distL="0" distR="0" wp14:anchorId="3488E343" wp14:editId="578654E0">
+            <wp:extent cx="2339163" cy="1979292"/>
+            <wp:effectExtent l="0" t="0" r="4445" b="2540"/>
+            <wp:docPr id="66" name="Imagen 66"/>
             <wp:cNvGraphicFramePr>
               <a:graphicFrameLocks xmlns:a="http://schemas.openxmlformats.org/drawingml/2006/main" noChangeAspect="1"/>
             </wp:cNvGraphicFramePr>
@@ -7213,6 +7412,110 @@
                   <pic:spPr>
                     <a:xfrm>
                       <a:off x="0" y="0"/>
+                      <a:ext cx="2363179" cy="1999613"/>
+                    </a:xfrm>
+                    <a:prstGeom prst="rect">
+                      <a:avLst/>
+                    </a:prstGeom>
+                  </pic:spPr>
+                </pic:pic>
+              </a:graphicData>
+            </a:graphic>
+          </wp:inline>
+        </w:drawing>
+      </w:r>
+    </w:p>
+    <w:p>
+      <w:pPr>
+        <w:pStyle w:val="Ttulo1"/>
+        <w:rPr>
+          <w:rFonts w:ascii="Arial" w:hAnsi="Arial" w:cs="Arial"/>
+          <w:color w:val="000000" w:themeColor="text1"/>
+        </w:rPr>
+      </w:pPr>
+      <w:bookmarkStart w:id="2" w:name="_Toc211275823"/>
+      <w:r>
+        <w:rPr>
+          <w:rFonts w:ascii="Arial" w:hAnsi="Arial" w:cs="Arial"/>
+          <w:color w:val="000000" w:themeColor="text1"/>
+        </w:rPr>
+        <w:t>3</w:t>
+      </w:r>
+      <w:r>
+        <w:rPr>
+          <w:rFonts w:ascii="Arial" w:hAnsi="Arial" w:cs="Arial"/>
+          <w:color w:val="000000" w:themeColor="text1"/>
+        </w:rPr>
+        <w:t xml:space="preserve">. </w:t>
+      </w:r>
+      <w:r>
+        <w:rPr>
+          <w:rFonts w:ascii="Arial" w:hAnsi="Arial" w:cs="Arial"/>
+          <w:color w:val="000000" w:themeColor="text1"/>
+        </w:rPr>
+        <w:t>Adquisición de evidencia con comandos</w:t>
+      </w:r>
+      <w:bookmarkEnd w:id="2"/>
+    </w:p>
+    <w:p>
+      <w:pPr>
+        <w:rPr>
+          <w:sz w:val="24"/>
+          <w:szCs w:val="24"/>
+        </w:rPr>
+      </w:pPr>
+      <w:r>
+        <w:rPr>
+          <w:sz w:val="24"/>
+          <w:szCs w:val="24"/>
+        </w:rPr>
+        <w:t>1)</w:t>
+      </w:r>
+      <w:r>
+        <w:rPr>
+          <w:sz w:val="24"/>
+          <w:szCs w:val="24"/>
+        </w:rPr>
+        <w:t xml:space="preserve"> Identificamos el USB con “sudo fdisk -l”</w:t>
+      </w:r>
+    </w:p>
+    <w:p>
+      <w:pPr>
+        <w:rPr>
+          <w:sz w:val="24"/>
+          <w:szCs w:val="24"/>
+        </w:rPr>
+      </w:pPr>
+      <w:r>
+        <w:rPr>
+          <w:noProof/>
+          <w:sz w:val="24"/>
+          <w:szCs w:val="24"/>
+        </w:rPr>
+        <w:drawing>
+          <wp:inline distT="0" distB="0" distL="0" distR="0" wp14:anchorId="225F2409" wp14:editId="3ED59833">
+            <wp:extent cx="5400040" cy="1864995"/>
+            <wp:effectExtent l="0" t="0" r="0" b="1905"/>
+            <wp:docPr id="67" name="Imagen 67"/>
+            <wp:cNvGraphicFramePr>
+              <a:graphicFrameLocks xmlns:a="http://schemas.openxmlformats.org/drawingml/2006/main" noChangeAspect="1"/>
+            </wp:cNvGraphicFramePr>
+            <a:graphic xmlns:a="http://schemas.openxmlformats.org/drawingml/2006/main">
+              <a:graphicData uri="http://schemas.openxmlformats.org/drawingml/2006/picture">
+                <pic:pic xmlns:pic="http://schemas.openxmlformats.org/drawingml/2006/picture">
+                  <pic:nvPicPr>
+                    <pic:cNvPr id="1" name=""/>
+                    <pic:cNvPicPr/>
+                  </pic:nvPicPr>
+                  <pic:blipFill>
+                    <a:blip r:embed="rId41"/>
+                    <a:stretch>
+                      <a:fillRect/>
+                    </a:stretch>
+                  </pic:blipFill>
+                  <pic:spPr>
+                    <a:xfrm>
+                      <a:off x="0" y="0"/>
                       <a:ext cx="5400040" cy="1864995"/>
                     </a:xfrm>
                     <a:prstGeom prst="rect">
@@ -7240,22 +7543,22 @@
           <w:szCs w:val="24"/>
         </w:rPr>
         <w:drawing>
-          <wp:anchor distT="0" distB="0" distL="114300" distR="114300" simplePos="0" relativeHeight="251672576" behindDoc="0" locked="0" layoutInCell="1" allowOverlap="1" wp14:anchorId="2C184FB5" wp14:editId="49611098">
+          <wp:anchor distT="0" distB="0" distL="114300" distR="114300" simplePos="0" relativeHeight="251672576" behindDoc="0" locked="0" layoutInCell="1" allowOverlap="1" wp14:anchorId="2C184FB5" wp14:editId="79AC162A">
             <wp:simplePos x="0" y="0"/>
             <wp:positionH relativeFrom="margin">
               <wp:align>center</wp:align>
             </wp:positionH>
             <wp:positionV relativeFrom="paragraph">
-              <wp:posOffset>547355</wp:posOffset>
+              <wp:posOffset>544195</wp:posOffset>
             </wp:positionV>
-            <wp:extent cx="7165310" cy="223284"/>
-            <wp:effectExtent l="0" t="0" r="0" b="5715"/>
+            <wp:extent cx="6913880" cy="214630"/>
+            <wp:effectExtent l="0" t="0" r="1270" b="0"/>
             <wp:wrapThrough wrapText="bothSides">
               <wp:wrapPolygon edited="0">
                 <wp:start x="0" y="0"/>
-                <wp:lineTo x="0" y="20308"/>
-                <wp:lineTo x="21479" y="20308"/>
-                <wp:lineTo x="21479" y="0"/>
+                <wp:lineTo x="0" y="19172"/>
+                <wp:lineTo x="21544" y="19172"/>
+                <wp:lineTo x="21544" y="0"/>
                 <wp:lineTo x="0" y="0"/>
               </wp:wrapPolygon>
             </wp:wrapThrough>
@@ -7271,7 +7574,7 @@
                     <pic:cNvPicPr/>
                   </pic:nvPicPr>
                   <pic:blipFill>
-                    <a:blip r:embed="rId41">
+                    <a:blip r:embed="rId42">
                       <a:extLst>
                         <a:ext uri="{28A0092B-C50C-407E-A947-70E740481C1C}">
                           <a14:useLocalDpi xmlns:a14="http://schemas.microsoft.com/office/drawing/2010/main" val="0"/>
@@ -7285,7 +7588,7 @@
                   <pic:spPr>
                     <a:xfrm>
                       <a:off x="0" y="0"/>
-                      <a:ext cx="7165310" cy="223284"/>
+                      <a:ext cx="6913880" cy="214630"/>
                     </a:xfrm>
                     <a:prstGeom prst="rect">
                       <a:avLst/>
@@ -7312,6 +7615,8 @@
       </w:r>
       <w:r>
         <w:rPr>
+          <w:b/>
+          <w:bCs/>
           <w:sz w:val="24"/>
           <w:szCs w:val="24"/>
         </w:rPr>
@@ -7340,7 +7645,7 @@
         <w:t></w:t>
       </w:r>
       <w:r>
-        <w:t xml:space="preserve">  </w:t>
+        <w:t xml:space="preserve"> </w:t>
       </w:r>
       <w:r>
         <w:rPr>
@@ -7369,7 +7674,7 @@
           <w:rFonts w:asciiTheme="minorHAnsi" w:eastAsiaTheme="minorHAnsi" w:hAnsiTheme="minorHAnsi" w:cstheme="minorBidi"/>
           <w:lang w:eastAsia="en-US"/>
         </w:rPr>
-        <w:t xml:space="preserve">  of=/ruta/donde/guardar/usb.img → archivo de salida (la imagen).</w:t>
+        <w:t xml:space="preserve"> of=/ruta/donde/guardar/usb.img → archivo de salida (la imagen).</w:t>
       </w:r>
     </w:p>
     <w:p>
@@ -7391,7 +7696,14 @@
           <w:rFonts w:asciiTheme="minorHAnsi" w:eastAsiaTheme="minorHAnsi" w:hAnsiTheme="minorHAnsi" w:cstheme="minorBidi"/>
           <w:lang w:eastAsia="en-US"/>
         </w:rPr>
-        <w:t xml:space="preserve">  bs=4M → tamaño de bloque de 4 MB (más rápido que el default).</w:t>
+        <w:t xml:space="preserve"> bs</w:t>
+      </w:r>
+      <w:r>
+        <w:rPr>
+          <w:rFonts w:asciiTheme="minorHAnsi" w:eastAsiaTheme="minorHAnsi" w:hAnsiTheme="minorHAnsi" w:cstheme="minorBidi"/>
+          <w:lang w:eastAsia="en-US"/>
+        </w:rPr>
+        <w:t>=4M → tamaño de bloque de 4 MB (más rápido que el default).</w:t>
       </w:r>
     </w:p>
     <w:p>
@@ -7414,7 +7726,7 @@
           <w:rFonts w:asciiTheme="minorHAnsi" w:eastAsiaTheme="minorHAnsi" w:hAnsiTheme="minorHAnsi" w:cstheme="minorBidi"/>
           <w:lang w:eastAsia="en-US"/>
         </w:rPr>
-        <w:t xml:space="preserve">  status=progress → muestra el progreso de la copia.</w:t>
+        <w:t xml:space="preserve"> status=progress → muestra el progreso de la copia.</w:t>
       </w:r>
     </w:p>
     <w:p>
@@ -7457,84 +7769,6 @@
             <wp:extent cx="3791976" cy="2169041"/>
             <wp:effectExtent l="0" t="0" r="0" b="3175"/>
             <wp:docPr id="69" name="Imagen 69"/>
-            <wp:cNvGraphicFramePr>
-              <a:graphicFrameLocks xmlns:a="http://schemas.openxmlformats.org/drawingml/2006/main" noChangeAspect="1"/>
-            </wp:cNvGraphicFramePr>
-            <a:graphic xmlns:a="http://schemas.openxmlformats.org/drawingml/2006/main">
-              <a:graphicData uri="http://schemas.openxmlformats.org/drawingml/2006/picture">
-                <pic:pic xmlns:pic="http://schemas.openxmlformats.org/drawingml/2006/picture">
-                  <pic:nvPicPr>
-                    <pic:cNvPr id="1" name=""/>
-                    <pic:cNvPicPr/>
-                  </pic:nvPicPr>
-                  <pic:blipFill>
-                    <a:blip r:embed="rId42"/>
-                    <a:stretch>
-                      <a:fillRect/>
-                    </a:stretch>
-                  </pic:blipFill>
-                  <pic:spPr>
-                    <a:xfrm>
-                      <a:off x="0" y="0"/>
-                      <a:ext cx="3798101" cy="2172545"/>
-                    </a:xfrm>
-                    <a:prstGeom prst="rect">
-                      <a:avLst/>
-                    </a:prstGeom>
-                  </pic:spPr>
-                </pic:pic>
-              </a:graphicData>
-            </a:graphic>
-          </wp:inline>
-        </w:drawing>
-      </w:r>
-    </w:p>
-    <w:p>
-      <w:pPr>
-        <w:rPr>
-          <w:sz w:val="24"/>
-          <w:szCs w:val="24"/>
-        </w:rPr>
-      </w:pPr>
-      <w:r>
-        <w:rPr>
-          <w:sz w:val="24"/>
-          <w:szCs w:val="24"/>
-        </w:rPr>
-        <w:t>2) Usamos el comando “</w:t>
-      </w:r>
-      <w:r>
-        <w:rPr>
-          <w:sz w:val="24"/>
-          <w:szCs w:val="24"/>
-        </w:rPr>
-        <w:t>sha256sum /ruta/donde/guardar/usb.img</w:t>
-      </w:r>
-      <w:r>
-        <w:rPr>
-          <w:sz w:val="24"/>
-          <w:szCs w:val="24"/>
-        </w:rPr>
-        <w:t xml:space="preserve">” para calcular el </w:t>
-      </w:r>
-    </w:p>
-    <w:p>
-      <w:pPr>
-        <w:rPr>
-          <w:sz w:val="24"/>
-          <w:szCs w:val="24"/>
-        </w:rPr>
-      </w:pPr>
-      <w:r>
-        <w:rPr>
-          <w:sz w:val="24"/>
-          <w:szCs w:val="24"/>
-        </w:rPr>
-        <w:drawing>
-          <wp:inline distT="0" distB="0" distL="0" distR="0" wp14:anchorId="215F818E" wp14:editId="0C3EEE42">
-            <wp:extent cx="5400040" cy="300355"/>
-            <wp:effectExtent l="0" t="0" r="0" b="4445"/>
-            <wp:docPr id="57" name="Imagen 57"/>
             <wp:cNvGraphicFramePr>
               <a:graphicFrameLocks xmlns:a="http://schemas.openxmlformats.org/drawingml/2006/main" noChangeAspect="1"/>
             </wp:cNvGraphicFramePr>
@@ -7554,6 +7788,102 @@
                   <pic:spPr>
                     <a:xfrm>
                       <a:off x="0" y="0"/>
+                      <a:ext cx="3798101" cy="2172545"/>
+                    </a:xfrm>
+                    <a:prstGeom prst="rect">
+                      <a:avLst/>
+                    </a:prstGeom>
+                  </pic:spPr>
+                </pic:pic>
+              </a:graphicData>
+            </a:graphic>
+          </wp:inline>
+        </w:drawing>
+      </w:r>
+    </w:p>
+    <w:p>
+      <w:pPr>
+        <w:rPr>
+          <w:sz w:val="24"/>
+          <w:szCs w:val="24"/>
+        </w:rPr>
+      </w:pPr>
+    </w:p>
+    <w:p>
+      <w:pPr>
+        <w:rPr>
+          <w:sz w:val="24"/>
+          <w:szCs w:val="24"/>
+        </w:rPr>
+      </w:pPr>
+      <w:r>
+        <w:rPr>
+          <w:sz w:val="24"/>
+          <w:szCs w:val="24"/>
+        </w:rPr>
+        <w:t>2) Usamos el comando “</w:t>
+      </w:r>
+      <w:r>
+        <w:rPr>
+          <w:b/>
+          <w:bCs/>
+          <w:sz w:val="24"/>
+          <w:szCs w:val="24"/>
+        </w:rPr>
+        <w:t>sha256sum /ruta/donde/guardar/usb.img</w:t>
+      </w:r>
+      <w:r>
+        <w:rPr>
+          <w:sz w:val="24"/>
+          <w:szCs w:val="24"/>
+        </w:rPr>
+        <w:t xml:space="preserve">” para calcular el </w:t>
+      </w:r>
+      <w:r>
+        <w:rPr>
+          <w:sz w:val="24"/>
+          <w:szCs w:val="24"/>
+        </w:rPr>
+        <w:t>sha256 de la imagen.</w:t>
+      </w:r>
+    </w:p>
+    <w:p>
+      <w:pPr>
+        <w:rPr>
+          <w:sz w:val="24"/>
+          <w:szCs w:val="24"/>
+        </w:rPr>
+      </w:pPr>
+      <w:r>
+        <w:rPr>
+          <w:noProof/>
+          <w:sz w:val="24"/>
+          <w:szCs w:val="24"/>
+        </w:rPr>
+        <w:drawing>
+          <wp:inline distT="0" distB="0" distL="0" distR="0" wp14:anchorId="215F818E" wp14:editId="0C3EEE42">
+            <wp:extent cx="5400040" cy="300355"/>
+            <wp:effectExtent l="0" t="0" r="0" b="4445"/>
+            <wp:docPr id="57" name="Imagen 57"/>
+            <wp:cNvGraphicFramePr>
+              <a:graphicFrameLocks xmlns:a="http://schemas.openxmlformats.org/drawingml/2006/main" noChangeAspect="1"/>
+            </wp:cNvGraphicFramePr>
+            <a:graphic xmlns:a="http://schemas.openxmlformats.org/drawingml/2006/main">
+              <a:graphicData uri="http://schemas.openxmlformats.org/drawingml/2006/picture">
+                <pic:pic xmlns:pic="http://schemas.openxmlformats.org/drawingml/2006/picture">
+                  <pic:nvPicPr>
+                    <pic:cNvPr id="1" name=""/>
+                    <pic:cNvPicPr/>
+                  </pic:nvPicPr>
+                  <pic:blipFill>
+                    <a:blip r:embed="rId44"/>
+                    <a:stretch>
+                      <a:fillRect/>
+                    </a:stretch>
+                  </pic:blipFill>
+                  <pic:spPr>
+                    <a:xfrm>
+                      <a:off x="0" y="0"/>
                       <a:ext cx="5400040" cy="300355"/>
                     </a:xfrm>
                     <a:prstGeom prst="rect">
@@ -7567,9 +7897,290 @@
         </w:drawing>
       </w:r>
     </w:p>
+    <w:p>
+      <w:pPr>
+        <w:rPr>
+          <w:b/>
+          <w:bCs/>
+          <w:sz w:val="24"/>
+          <w:szCs w:val="24"/>
+        </w:rPr>
+      </w:pPr>
+      <w:r>
+        <w:rPr>
+          <w:b/>
+          <w:bCs/>
+          <w:sz w:val="24"/>
+          <w:szCs w:val="24"/>
+        </w:rPr>
+        <w:t>Durante este proceso la VM Paladin</w:t>
+      </w:r>
+      <w:r>
+        <w:rPr>
+          <w:b/>
+          <w:bCs/>
+          <w:sz w:val="24"/>
+          <w:szCs w:val="24"/>
+        </w:rPr>
+        <w:t xml:space="preserve"> LTS</w:t>
+      </w:r>
+      <w:r>
+        <w:rPr>
+          <w:b/>
+          <w:bCs/>
+          <w:sz w:val="24"/>
+          <w:szCs w:val="24"/>
+        </w:rPr>
+        <w:t xml:space="preserve"> se quedaba bloqueada y he tenido que cortar la imagen al principio para poder seguir con los pasos (en un principio tendría que salirme el mismo hash que los ejercicios anteriores)</w:t>
+      </w:r>
+    </w:p>
+    <w:p>
+      <w:pPr>
+        <w:rPr>
+          <w:sz w:val="24"/>
+          <w:szCs w:val="24"/>
+        </w:rPr>
+      </w:pPr>
+      <w:r>
+        <w:rPr>
+          <w:sz w:val="24"/>
+          <w:szCs w:val="24"/>
+        </w:rPr>
+        <w:t>3)</w:t>
+      </w:r>
+      <w:r>
+        <w:rPr>
+          <w:sz w:val="24"/>
+          <w:szCs w:val="24"/>
+        </w:rPr>
+        <w:t xml:space="preserve"> </w:t>
+      </w:r>
+      <w:r>
+        <w:rPr>
+          <w:sz w:val="24"/>
+          <w:szCs w:val="24"/>
+        </w:rPr>
+        <w:t>Se realizó la adquisición forense del dispositivo USB mediante el comando dd, con el fin de generar una copia bit a bit de todos los sectores del medio:</w:t>
+      </w:r>
+    </w:p>
+    <w:p>
+      <w:pPr>
+        <w:rPr>
+          <w:b/>
+          <w:bCs/>
+          <w:sz w:val="24"/>
+          <w:szCs w:val="24"/>
+        </w:rPr>
+      </w:pPr>
+      <w:r>
+        <w:rPr>
+          <w:b/>
+          <w:bCs/>
+          <w:sz w:val="24"/>
+          <w:szCs w:val="24"/>
+        </w:rPr>
+        <w:t>sudo dd if=/dev/sdb of=/home/usuario/usb.img bs=</w:t>
+      </w:r>
+      <w:r>
+        <w:rPr>
+          <w:b/>
+          <w:bCs/>
+          <w:sz w:val="24"/>
+          <w:szCs w:val="24"/>
+        </w:rPr>
+        <w:t>4</w:t>
+      </w:r>
+      <w:r>
+        <w:rPr>
+          <w:b/>
+          <w:bCs/>
+          <w:sz w:val="24"/>
+          <w:szCs w:val="24"/>
+        </w:rPr>
+        <w:t>M status=progress conv=sync</w:t>
+      </w:r>
+    </w:p>
+    <w:p>
+      <w:pPr>
+        <w:rPr>
+          <w:sz w:val="24"/>
+          <w:szCs w:val="24"/>
+        </w:rPr>
+      </w:pPr>
+      <w:r>
+        <w:rPr>
+          <w:sz w:val="24"/>
+          <w:szCs w:val="24"/>
+        </w:rPr>
+        <w:t>La imagen resultante (usb.img) contiene todos los datos originales del USB, incluyendo archivos visibles, eliminados y el espacio libre.</w:t>
+      </w:r>
+    </w:p>
+    <w:p>
+      <w:pPr>
+        <w:rPr>
+          <w:sz w:val="24"/>
+          <w:szCs w:val="24"/>
+        </w:rPr>
+      </w:pPr>
+      <w:r>
+        <w:rPr>
+          <w:sz w:val="24"/>
+          <w:szCs w:val="24"/>
+        </w:rPr>
+        <w:t>Posteriormente, se calculó el hash de la imagen generada para garantizar su integridad:</w:t>
+      </w:r>
+    </w:p>
+    <w:p>
+      <w:pPr>
+        <w:rPr>
+          <w:sz w:val="24"/>
+          <w:szCs w:val="24"/>
+        </w:rPr>
+      </w:pPr>
+      <w:r>
+        <w:rPr>
+          <w:sz w:val="24"/>
+          <w:szCs w:val="24"/>
+        </w:rPr>
+        <w:t>sha256sum /home/usuario/usb.img</w:t>
+      </w:r>
+    </w:p>
+    <w:p>
+      <w:pPr>
+        <w:rPr>
+          <w:sz w:val="24"/>
+          <w:szCs w:val="24"/>
+        </w:rPr>
+      </w:pPr>
+      <w:r>
+        <w:rPr>
+          <w:sz w:val="24"/>
+          <w:szCs w:val="24"/>
+        </w:rPr>
+        <w:t>Al comparar el</w:t>
+      </w:r>
+      <w:r>
+        <w:rPr>
+          <w:sz w:val="24"/>
+          <w:szCs w:val="24"/>
+        </w:rPr>
+        <w:t xml:space="preserve"> valor de</w:t>
+      </w:r>
+      <w:r>
+        <w:rPr>
+          <w:sz w:val="24"/>
+          <w:szCs w:val="24"/>
+        </w:rPr>
+        <w:t xml:space="preserve"> hash de </w:t>
+      </w:r>
+      <w:r>
+        <w:rPr>
+          <w:sz w:val="24"/>
+          <w:szCs w:val="24"/>
+        </w:rPr>
+        <w:t>la imagen</w:t>
+      </w:r>
+      <w:r>
+        <w:rPr>
+          <w:sz w:val="24"/>
+          <w:szCs w:val="24"/>
+        </w:rPr>
+        <w:t xml:space="preserve"> anterior</w:t>
+      </w:r>
+      <w:r>
+        <w:rPr>
+          <w:sz w:val="24"/>
+          <w:szCs w:val="24"/>
+        </w:rPr>
+        <w:t xml:space="preserve"> completa</w:t>
+      </w:r>
+      <w:r>
+        <w:rPr>
+          <w:sz w:val="24"/>
+          <w:szCs w:val="24"/>
+        </w:rPr>
+        <w:t xml:space="preserve"> del mismo </w:t>
+      </w:r>
+      <w:r>
+        <w:rPr>
+          <w:sz w:val="24"/>
+          <w:szCs w:val="24"/>
+        </w:rPr>
+        <w:t>USB</w:t>
+      </w:r>
+      <w:r>
+        <w:rPr>
+          <w:sz w:val="24"/>
+          <w:szCs w:val="24"/>
+        </w:rPr>
+        <w:t xml:space="preserve">, los resultados </w:t>
+      </w:r>
+      <w:r>
+        <w:rPr>
+          <w:sz w:val="24"/>
+          <w:szCs w:val="24"/>
+        </w:rPr>
+        <w:t>hubiesen sido</w:t>
+      </w:r>
+      <w:r>
+        <w:rPr>
+          <w:sz w:val="24"/>
+          <w:szCs w:val="24"/>
+        </w:rPr>
+        <w:t xml:space="preserve"> idénticos</w:t>
+      </w:r>
+      <w:r>
+        <w:rPr>
+          <w:sz w:val="24"/>
+          <w:szCs w:val="24"/>
+        </w:rPr>
+        <w:t xml:space="preserve"> (si no fuera por culpa del bloqueo de la VM)</w:t>
+      </w:r>
+      <w:r>
+        <w:rPr>
+          <w:sz w:val="24"/>
+          <w:szCs w:val="24"/>
+        </w:rPr>
+        <w:t>, lo cual confirma que la copia es fiel al original.</w:t>
+      </w:r>
+    </w:p>
+    <w:p>
+      <w:pPr>
+        <w:rPr>
+          <w:sz w:val="24"/>
+          <w:szCs w:val="24"/>
+        </w:rPr>
+      </w:pPr>
+      <w:r>
+        <w:rPr>
+          <w:b/>
+          <w:bCs/>
+          <w:sz w:val="24"/>
+          <w:szCs w:val="24"/>
+        </w:rPr>
+        <w:t>Herramienta elegida: sha256sum</w:t>
+      </w:r>
+    </w:p>
+    <w:p>
+      <w:pPr>
+        <w:rPr>
+          <w:b/>
+          <w:bCs/>
+          <w:sz w:val="24"/>
+          <w:szCs w:val="24"/>
+        </w:rPr>
+      </w:pPr>
+      <w:r>
+        <w:rPr>
+          <w:sz w:val="24"/>
+          <w:szCs w:val="24"/>
+        </w:rPr>
+        <w:t>Motivo: Es una herramienta integrada en Linux, rápida, confiable y basada en un algoritmo criptográfico seguro (SHA-256). Permite verificar fácilmente la integridad de los datos sin requerir software adicional.</w:t>
+      </w:r>
+    </w:p>
     <w:sectPr>
-      <w:headerReference w:type="default" r:id="rId44"/>
-      <w:footerReference w:type="first" r:id="rId45"/>
+      <w:headerReference w:type="default" r:id="rId45"/>
+      <w:footerReference w:type="first" r:id="rId46"/>
       <w:pgSz w:w="11906" w:h="16838"/>
       <w:pgMar w:top="1417" w:right="1701" w:bottom="1417" w:left="1701" w:header="708" w:footer="708" w:gutter="0"/>
       <w:pgNumType w:start="0"/>
@@ -8006,13 +8617,13 @@
     </w:lvl>
   </w:abstractNum>
   <w:abstractNum w:abstractNumId="3" w15:restartNumberingAfterBreak="0">
-    <w:nsid w:val="78715B03"/>
+    <w:nsid w:val="44D908BC"/>
     <w:multiLevelType w:val="hybridMultilevel"/>
-    <w:tmpl w:val="52A88BC0"/>
-    <w:lvl w:ilvl="0" w:tplc="0C0A000F">
+    <w:tmpl w:val="147EAA56"/>
+    <w:lvl w:ilvl="0" w:tplc="0C0A0011">
       <w:start w:val="1"/>
       <w:numFmt w:val="decimal"/>
-      <w:lvlText w:val="%1."/>
+      <w:lvlText w:val="%1)"/>
       <w:lvlJc w:val="left"/>
       <w:pPr>
         <w:ind w:left="720" w:hanging="360"/>
@@ -8094,8 +8705,188 @@
       </w:pPr>
     </w:lvl>
   </w:abstractNum>
+  <w:abstractNum w:abstractNumId="4" w15:restartNumberingAfterBreak="0">
+    <w:nsid w:val="5E407C01"/>
+    <w:multiLevelType w:val="hybridMultilevel"/>
+    <w:tmpl w:val="F12EFD2C"/>
+    <w:lvl w:ilvl="0" w:tplc="6A20DE70">
+      <w:start w:val="1"/>
+      <w:numFmt w:val="decimal"/>
+      <w:lvlText w:val="%1."/>
+      <w:lvlJc w:val="left"/>
+      <w:pPr>
+        <w:ind w:left="720" w:hanging="360"/>
+      </w:pPr>
+      <w:rPr>
+        <w:rFonts w:ascii="Arial" w:hAnsi="Arial" w:cs="Arial" w:hint="default"/>
+        <w:color w:val="0563C1" w:themeColor="hyperlink"/>
+        <w:u w:val="single"/>
+      </w:rPr>
+    </w:lvl>
+    <w:lvl w:ilvl="1" w:tplc="0C0A0019" w:tentative="1">
+      <w:start w:val="1"/>
+      <w:numFmt w:val="lowerLetter"/>
+      <w:lvlText w:val="%2."/>
+      <w:lvlJc w:val="left"/>
+      <w:pPr>
+        <w:ind w:left="1440" w:hanging="360"/>
+      </w:pPr>
+    </w:lvl>
+    <w:lvl w:ilvl="2" w:tplc="0C0A001B" w:tentative="1">
+      <w:start w:val="1"/>
+      <w:numFmt w:val="lowerRoman"/>
+      <w:lvlText w:val="%3."/>
+      <w:lvlJc w:val="right"/>
+      <w:pPr>
+        <w:ind w:left="2160" w:hanging="180"/>
+      </w:pPr>
+    </w:lvl>
+    <w:lvl w:ilvl="3" w:tplc="0C0A000F" w:tentative="1">
+      <w:start w:val="1"/>
+      <w:numFmt w:val="decimal"/>
+      <w:lvlText w:val="%4."/>
+      <w:lvlJc w:val="left"/>
+      <w:pPr>
+        <w:ind w:left="2880" w:hanging="360"/>
+      </w:pPr>
+    </w:lvl>
+    <w:lvl w:ilvl="4" w:tplc="0C0A0019" w:tentative="1">
+      <w:start w:val="1"/>
+      <w:numFmt w:val="lowerLetter"/>
+      <w:lvlText w:val="%5."/>
+      <w:lvlJc w:val="left"/>
+      <w:pPr>
+        <w:ind w:left="3600" w:hanging="360"/>
+      </w:pPr>
+    </w:lvl>
+    <w:lvl w:ilvl="5" w:tplc="0C0A001B" w:tentative="1">
+      <w:start w:val="1"/>
+      <w:numFmt w:val="lowerRoman"/>
+      <w:lvlText w:val="%6."/>
+      <w:lvlJc w:val="right"/>
+      <w:pPr>
+        <w:ind w:left="4320" w:hanging="180"/>
+      </w:pPr>
+    </w:lvl>
+    <w:lvl w:ilvl="6" w:tplc="0C0A000F" w:tentative="1">
+      <w:start w:val="1"/>
+      <w:numFmt w:val="decimal"/>
+      <w:lvlText w:val="%7."/>
+      <w:lvlJc w:val="left"/>
+      <w:pPr>
+        <w:ind w:left="5040" w:hanging="360"/>
+      </w:pPr>
+    </w:lvl>
+    <w:lvl w:ilvl="7" w:tplc="0C0A0019" w:tentative="1">
+      <w:start w:val="1"/>
+      <w:numFmt w:val="lowerLetter"/>
+      <w:lvlText w:val="%8."/>
+      <w:lvlJc w:val="left"/>
+      <w:pPr>
+        <w:ind w:left="5760" w:hanging="360"/>
+      </w:pPr>
+    </w:lvl>
+    <w:lvl w:ilvl="8" w:tplc="0C0A001B" w:tentative="1">
+      <w:start w:val="1"/>
+      <w:numFmt w:val="lowerRoman"/>
+      <w:lvlText w:val="%9."/>
+      <w:lvlJc w:val="right"/>
+      <w:pPr>
+        <w:ind w:left="6480" w:hanging="180"/>
+      </w:pPr>
+    </w:lvl>
+  </w:abstractNum>
+  <w:abstractNum w:abstractNumId="5" w15:restartNumberingAfterBreak="0">
+    <w:nsid w:val="78715B03"/>
+    <w:multiLevelType w:val="hybridMultilevel"/>
+    <w:tmpl w:val="52A88BC0"/>
+    <w:lvl w:ilvl="0" w:tplc="0C0A000F">
+      <w:start w:val="1"/>
+      <w:numFmt w:val="decimal"/>
+      <w:lvlText w:val="%1."/>
+      <w:lvlJc w:val="left"/>
+      <w:pPr>
+        <w:ind w:left="720" w:hanging="360"/>
+      </w:pPr>
+      <w:rPr>
+        <w:rFonts w:hint="default"/>
+      </w:rPr>
+    </w:lvl>
+    <w:lvl w:ilvl="1" w:tplc="0C0A0019" w:tentative="1">
+      <w:start w:val="1"/>
+      <w:numFmt w:val="lowerLetter"/>
+      <w:lvlText w:val="%2."/>
+      <w:lvlJc w:val="left"/>
+      <w:pPr>
+        <w:ind w:left="1440" w:hanging="360"/>
+      </w:pPr>
+    </w:lvl>
+    <w:lvl w:ilvl="2" w:tplc="0C0A001B" w:tentative="1">
+      <w:start w:val="1"/>
+      <w:numFmt w:val="lowerRoman"/>
+      <w:lvlText w:val="%3."/>
+      <w:lvlJc w:val="right"/>
+      <w:pPr>
+        <w:ind w:left="2160" w:hanging="180"/>
+      </w:pPr>
+    </w:lvl>
+    <w:lvl w:ilvl="3" w:tplc="0C0A000F" w:tentative="1">
+      <w:start w:val="1"/>
+      <w:numFmt w:val="decimal"/>
+      <w:lvlText w:val="%4."/>
+      <w:lvlJc w:val="left"/>
+      <w:pPr>
+        <w:ind w:left="2880" w:hanging="360"/>
+      </w:pPr>
+    </w:lvl>
+    <w:lvl w:ilvl="4" w:tplc="0C0A0019" w:tentative="1">
+      <w:start w:val="1"/>
+      <w:numFmt w:val="lowerLetter"/>
+      <w:lvlText w:val="%5."/>
+      <w:lvlJc w:val="left"/>
+      <w:pPr>
+        <w:ind w:left="3600" w:hanging="360"/>
+      </w:pPr>
+    </w:lvl>
+    <w:lvl w:ilvl="5" w:tplc="0C0A001B" w:tentative="1">
+      <w:start w:val="1"/>
+      <w:numFmt w:val="lowerRoman"/>
+      <w:lvlText w:val="%6."/>
+      <w:lvlJc w:val="right"/>
+      <w:pPr>
+        <w:ind w:left="4320" w:hanging="180"/>
+      </w:pPr>
+    </w:lvl>
+    <w:lvl w:ilvl="6" w:tplc="0C0A000F" w:tentative="1">
+      <w:start w:val="1"/>
+      <w:numFmt w:val="decimal"/>
+      <w:lvlText w:val="%7."/>
+      <w:lvlJc w:val="left"/>
+      <w:pPr>
+        <w:ind w:left="5040" w:hanging="360"/>
+      </w:pPr>
+    </w:lvl>
+    <w:lvl w:ilvl="7" w:tplc="0C0A0019" w:tentative="1">
+      <w:start w:val="1"/>
+      <w:numFmt w:val="lowerLetter"/>
+      <w:lvlText w:val="%8."/>
+      <w:lvlJc w:val="left"/>
+      <w:pPr>
+        <w:ind w:left="5760" w:hanging="360"/>
+      </w:pPr>
+    </w:lvl>
+    <w:lvl w:ilvl="8" w:tplc="0C0A001B" w:tentative="1">
+      <w:start w:val="1"/>
+      <w:numFmt w:val="lowerRoman"/>
+      <w:lvlText w:val="%9."/>
+      <w:lvlJc w:val="right"/>
+      <w:pPr>
+        <w:ind w:left="6480" w:hanging="180"/>
+      </w:pPr>
+    </w:lvl>
+  </w:abstractNum>
   <w:num w:numId="1">
-    <w:abstractNumId w:val="3"/>
+    <w:abstractNumId w:val="5"/>
   </w:num>
   <w:num w:numId="2">
     <w:abstractNumId w:val="0"/>
@@ -8105,6 +8896,12 @@
   </w:num>
   <w:num w:numId="4">
     <w:abstractNumId w:val="1"/>
+  </w:num>
+  <w:num w:numId="5">
+    <w:abstractNumId w:val="3"/>
+  </w:num>
+  <w:num w:numId="6">
+    <w:abstractNumId w:val="4"/>
   </w:num>
 </w:numbering>
 </file>
@@ -8728,6 +9525,66 @@
       <w:szCs w:val="20"/>
     </w:rPr>
   </w:style>
+  <w:style w:type="paragraph" w:styleId="HTMLconformatoprevio">
+    <w:name w:val="HTML Preformatted"/>
+    <w:basedOn w:val="Normal"/>
+    <w:link w:val="HTMLconformatoprevioCar"/>
+    <w:uiPriority w:val="99"/>
+    <w:semiHidden/>
+    <w:unhideWhenUsed/>
+    <w:rsid w:val="00B7017B"/>
+    <w:pPr>
+      <w:tabs>
+        <w:tab w:val="left" w:pos="916"/>
+        <w:tab w:val="left" w:pos="1832"/>
+        <w:tab w:val="left" w:pos="2748"/>
+        <w:tab w:val="left" w:pos="3664"/>
+        <w:tab w:val="left" w:pos="4580"/>
+        <w:tab w:val="left" w:pos="5496"/>
+        <w:tab w:val="left" w:pos="6412"/>
+        <w:tab w:val="left" w:pos="7328"/>
+        <w:tab w:val="left" w:pos="8244"/>
+        <w:tab w:val="left" w:pos="9160"/>
+        <w:tab w:val="left" w:pos="10076"/>
+        <w:tab w:val="left" w:pos="10992"/>
+        <w:tab w:val="left" w:pos="11908"/>
+        <w:tab w:val="left" w:pos="12824"/>
+        <w:tab w:val="left" w:pos="13740"/>
+        <w:tab w:val="left" w:pos="14656"/>
+      </w:tabs>
+      <w:spacing w:after="0" w:line="240" w:lineRule="auto"/>
+    </w:pPr>
+    <w:rPr>
+      <w:rFonts w:ascii="Courier New" w:eastAsia="Times New Roman" w:hAnsi="Courier New" w:cs="Courier New"/>
+      <w:sz w:val="20"/>
+      <w:szCs w:val="20"/>
+      <w:lang w:eastAsia="es-ES"/>
+    </w:rPr>
+  </w:style>
+  <w:style w:type="character" w:customStyle="1" w:styleId="HTMLconformatoprevioCar">
+    <w:name w:val="HTML con formato previo Car"/>
+    <w:basedOn w:val="Fuentedeprrafopredeter"/>
+    <w:link w:val="HTMLconformatoprevio"/>
+    <w:uiPriority w:val="99"/>
+    <w:semiHidden/>
+    <w:rsid w:val="00B7017B"/>
+    <w:rPr>
+      <w:rFonts w:ascii="Courier New" w:eastAsia="Times New Roman" w:hAnsi="Courier New" w:cs="Courier New"/>
+      <w:sz w:val="20"/>
+      <w:szCs w:val="20"/>
+      <w:lang w:eastAsia="es-ES"/>
+    </w:rPr>
+  </w:style>
+  <w:style w:type="character" w:customStyle="1" w:styleId="hljs-builtin">
+    <w:name w:val="hljs-built_in"/>
+    <w:basedOn w:val="Fuentedeprrafopredeter"/>
+    <w:rsid w:val="00B7017B"/>
+  </w:style>
+  <w:style w:type="character" w:customStyle="1" w:styleId="hljs-keyword">
+    <w:name w:val="hljs-keyword"/>
+    <w:basedOn w:val="Fuentedeprrafopredeter"/>
+    <w:rsid w:val="00B7017B"/>
+  </w:style>
 </w:styles>
 </file>
 
@@ -9028,7 +9885,7 @@
 
 <file path=customXml/item1.xml><?xml version="1.0" encoding="utf-8"?>
 <CoverPageProperties xmlns="http://schemas.microsoft.com/office/2006/coverPageProps">
-  <PublishDate>2025-10-13T00:00:00</PublishDate>
+  <PublishDate>2025-10-15T00:00:00</PublishDate>
   <Abstract/>
   <CompanyAddress/>
   <CompanyPhone/>

</xml_diff>